<commit_message>
Update NLP GROUP DOC Word file with latest changes
</commit_message>
<xml_diff>
--- a/NLP GROUP DOC.docx
+++ b/NLP GROUP DOC.docx
@@ -142,7 +142,21 @@
         <w:rPr>
           <w:rFonts w:eastAsiaTheme="minorEastAsia"/>
         </w:rPr>
-        <w:t xml:space="preserve"> From our previous coursework, we decided as a group to test using the RoBERTa base model, as </w:t>
+        <w:t xml:space="preserve"> From our previous coursework, we decided as a group to test using the </w:t>
+      </w:r>
+      <w:proofErr w:type="spellStart"/>
+      <w:r>
+        <w:rPr>
+          <w:rFonts w:eastAsiaTheme="minorEastAsia"/>
+        </w:rPr>
+        <w:t>RoBERTa</w:t>
+      </w:r>
+      <w:proofErr w:type="spellEnd"/>
+      <w:r>
+        <w:rPr>
+          <w:rFonts w:eastAsiaTheme="minorEastAsia"/>
+        </w:rPr>
+        <w:t xml:space="preserve"> base model, as </w:t>
       </w:r>
       <w:r>
         <w:rPr>
@@ -339,7 +353,21 @@
         <w:rPr>
           <w:rFonts w:eastAsiaTheme="minorEastAsia"/>
         </w:rPr>
-        <w:t>Testing functionality by implementing a Jupyter notebook to interact with the deployed model.</w:t>
+        <w:t xml:space="preserve">Testing functionality by implementing a </w:t>
+      </w:r>
+      <w:proofErr w:type="spellStart"/>
+      <w:r>
+        <w:rPr>
+          <w:rFonts w:eastAsiaTheme="minorEastAsia"/>
+        </w:rPr>
+        <w:t>Jupyter</w:t>
+      </w:r>
+      <w:proofErr w:type="spellEnd"/>
+      <w:r>
+        <w:rPr>
+          <w:rFonts w:eastAsiaTheme="minorEastAsia"/>
+        </w:rPr>
+        <w:t xml:space="preserve"> notebook to interact with the deployed model.</w:t>
       </w:r>
     </w:p>
     <w:p>
@@ -389,11 +417,19 @@
           <w:rFonts w:eastAsiaTheme="minorEastAsia"/>
         </w:rPr>
       </w:pPr>
-      <w:r>
-        <w:rPr>
-          <w:rFonts w:eastAsiaTheme="minorEastAsia"/>
-        </w:rPr>
-        <w:t>Analysing errors to understand the model's weaknesses and areas for improvement.</w:t>
+      <w:proofErr w:type="spellStart"/>
+      <w:r>
+        <w:rPr>
+          <w:rFonts w:eastAsiaTheme="minorEastAsia"/>
+        </w:rPr>
+        <w:t>Analysing</w:t>
+      </w:r>
+      <w:proofErr w:type="spellEnd"/>
+      <w:r>
+        <w:rPr>
+          <w:rFonts w:eastAsiaTheme="minorEastAsia"/>
+        </w:rPr>
+        <w:t xml:space="preserve"> errors to understand the model's weaknesses and areas for improvement.</w:t>
       </w:r>
     </w:p>
     <w:p>
@@ -428,6 +464,7 @@
           <w:bCs/>
         </w:rPr>
       </w:pPr>
+      <w:proofErr w:type="spellStart"/>
       <w:r>
         <w:rPr>
           <w:rFonts w:eastAsiaTheme="minorEastAsia"/>
@@ -436,6 +473,7 @@
         </w:rPr>
         <w:t>FlaskAPI</w:t>
       </w:r>
+      <w:proofErr w:type="spellEnd"/>
     </w:p>
     <w:p>
       <w:pPr>
@@ -477,7 +515,21 @@
         <w:rPr>
           <w:rFonts w:eastAsiaTheme="minorEastAsia"/>
         </w:rPr>
-        <w:t>. FlaskAPI extends Flask by adding a layer specifically designed for API development. It is easy to use and flexible, which makes it suitable for a project of our size. Its performance in handling high-concurrency scenarios is limited, compar</w:t>
+        <w:t xml:space="preserve">. </w:t>
+      </w:r>
+      <w:proofErr w:type="spellStart"/>
+      <w:r>
+        <w:rPr>
+          <w:rFonts w:eastAsiaTheme="minorEastAsia"/>
+        </w:rPr>
+        <w:t>FlaskAPI</w:t>
+      </w:r>
+      <w:proofErr w:type="spellEnd"/>
+      <w:r>
+        <w:rPr>
+          <w:rFonts w:eastAsiaTheme="minorEastAsia"/>
+        </w:rPr>
+        <w:t xml:space="preserve"> extends Flask by adding a layer specifically designed for API development. It is easy to use and flexible, which makes it suitable for a project of our size. Its performance in handling high-concurrency scenarios is limited, compar</w:t>
       </w:r>
       <w:r>
         <w:rPr>
@@ -500,6 +552,7 @@
           <w:bCs/>
         </w:rPr>
       </w:pPr>
+      <w:proofErr w:type="spellStart"/>
       <w:r>
         <w:rPr>
           <w:rFonts w:eastAsiaTheme="minorEastAsia"/>
@@ -508,24 +561,47 @@
         </w:rPr>
         <w:t>FastAPI</w:t>
       </w:r>
-    </w:p>
-    <w:p>
-      <w:pPr>
-        <w:rPr>
-          <w:rFonts w:eastAsiaTheme="minorEastAsia"/>
-        </w:rPr>
-      </w:pPr>
-      <w:r>
-        <w:rPr>
-          <w:rFonts w:eastAsiaTheme="minorEastAsia"/>
-        </w:rPr>
-        <w:t>FastAPI is a modern, fast web framework for building APIs with</w:t>
-      </w:r>
-      <w:r>
-        <w:rPr>
-          <w:rFonts w:eastAsiaTheme="minorEastAsia"/>
-        </w:rPr>
-        <w:t xml:space="preserve"> Python, It is designed for building APIs quickly and efficiently</w:t>
+      <w:proofErr w:type="spellEnd"/>
+    </w:p>
+    <w:p>
+      <w:pPr>
+        <w:rPr>
+          <w:rFonts w:eastAsiaTheme="minorEastAsia"/>
+        </w:rPr>
+      </w:pPr>
+      <w:proofErr w:type="spellStart"/>
+      <w:r>
+        <w:rPr>
+          <w:rFonts w:eastAsiaTheme="minorEastAsia"/>
+        </w:rPr>
+        <w:t>FastAPI</w:t>
+      </w:r>
+      <w:proofErr w:type="spellEnd"/>
+      <w:r>
+        <w:rPr>
+          <w:rFonts w:eastAsiaTheme="minorEastAsia"/>
+        </w:rPr>
+        <w:t xml:space="preserve"> is a modern, fast web framework for building APIs with</w:t>
+      </w:r>
+      <w:r>
+        <w:rPr>
+          <w:rFonts w:eastAsiaTheme="minorEastAsia"/>
+        </w:rPr>
+        <w:t xml:space="preserve"> Python, </w:t>
+      </w:r>
+      <w:proofErr w:type="gramStart"/>
+      <w:r>
+        <w:rPr>
+          <w:rFonts w:eastAsiaTheme="minorEastAsia"/>
+        </w:rPr>
+        <w:t>It</w:t>
+      </w:r>
+      <w:proofErr w:type="gramEnd"/>
+      <w:r>
+        <w:rPr>
+          <w:rFonts w:eastAsiaTheme="minorEastAsia"/>
+        </w:rPr>
+        <w:t xml:space="preserve"> is designed for building APIs quickly and efficiently</w:t>
       </w:r>
       <w:r>
         <w:rPr>
@@ -549,7 +625,35 @@
         <w:rPr>
           <w:rFonts w:eastAsiaTheme="minorEastAsia"/>
         </w:rPr>
-        <w:t>uses on ASGI and uses starlette framework and pydantic for data validation</w:t>
+        <w:t xml:space="preserve">uses on ASGI and uses </w:t>
+      </w:r>
+      <w:proofErr w:type="spellStart"/>
+      <w:r>
+        <w:rPr>
+          <w:rFonts w:eastAsiaTheme="minorEastAsia"/>
+        </w:rPr>
+        <w:t>starlette</w:t>
+      </w:r>
+      <w:proofErr w:type="spellEnd"/>
+      <w:r>
+        <w:rPr>
+          <w:rFonts w:eastAsiaTheme="minorEastAsia"/>
+        </w:rPr>
+        <w:t xml:space="preserve"> framework and </w:t>
+      </w:r>
+      <w:proofErr w:type="spellStart"/>
+      <w:r>
+        <w:rPr>
+          <w:rFonts w:eastAsiaTheme="minorEastAsia"/>
+        </w:rPr>
+        <w:t>pydantic</w:t>
+      </w:r>
+      <w:proofErr w:type="spellEnd"/>
+      <w:r>
+        <w:rPr>
+          <w:rFonts w:eastAsiaTheme="minorEastAsia"/>
+        </w:rPr>
+        <w:t xml:space="preserve"> for data validation</w:t>
       </w:r>
       <w:r>
         <w:rPr>
@@ -561,25 +665,63 @@
         <w:rPr>
           <w:rFonts w:eastAsiaTheme="minorEastAsia"/>
         </w:rPr>
-        <w:t xml:space="preserve"> as there is more of a learning curve to familiarise yourself with asynchronous programing, making flask more favourable in this case.</w:t>
-      </w:r>
-    </w:p>
-    <w:p>
-      <w:pPr>
-        <w:rPr>
-          <w:rFonts w:eastAsiaTheme="minorEastAsia"/>
-          <w:b/>
-          <w:bCs/>
-        </w:rPr>
-      </w:pPr>
-      <w:r>
-        <w:rPr>
-          <w:rFonts w:eastAsiaTheme="minorEastAsia"/>
-          <w:b/>
-          <w:bCs/>
-        </w:rPr>
-        <w:t>Amazon SageMaker</w:t>
-      </w:r>
+        <w:t xml:space="preserve"> as there is more of a learning curve to </w:t>
+      </w:r>
+      <w:proofErr w:type="spellStart"/>
+      <w:r>
+        <w:rPr>
+          <w:rFonts w:eastAsiaTheme="minorEastAsia"/>
+        </w:rPr>
+        <w:t>familiarise</w:t>
+      </w:r>
+      <w:proofErr w:type="spellEnd"/>
+      <w:r>
+        <w:rPr>
+          <w:rFonts w:eastAsiaTheme="minorEastAsia"/>
+        </w:rPr>
+        <w:t xml:space="preserve"> yourself with asynchronous programing, making flask more </w:t>
+      </w:r>
+      <w:proofErr w:type="spellStart"/>
+      <w:r>
+        <w:rPr>
+          <w:rFonts w:eastAsiaTheme="minorEastAsia"/>
+        </w:rPr>
+        <w:t>favourable</w:t>
+      </w:r>
+      <w:proofErr w:type="spellEnd"/>
+      <w:r>
+        <w:rPr>
+          <w:rFonts w:eastAsiaTheme="minorEastAsia"/>
+        </w:rPr>
+        <w:t xml:space="preserve"> in this case.</w:t>
+      </w:r>
+    </w:p>
+    <w:p>
+      <w:pPr>
+        <w:rPr>
+          <w:rFonts w:eastAsiaTheme="minorEastAsia"/>
+          <w:b/>
+          <w:bCs/>
+        </w:rPr>
+      </w:pPr>
+      <w:r>
+        <w:rPr>
+          <w:rFonts w:eastAsiaTheme="minorEastAsia"/>
+          <w:b/>
+          <w:bCs/>
+        </w:rPr>
+        <w:t xml:space="preserve">Amazon </w:t>
+      </w:r>
+      <w:proofErr w:type="spellStart"/>
+      <w:r>
+        <w:rPr>
+          <w:rFonts w:eastAsiaTheme="minorEastAsia"/>
+          <w:b/>
+          <w:bCs/>
+        </w:rPr>
+        <w:t>SageMaker</w:t>
+      </w:r>
+      <w:proofErr w:type="spellEnd"/>
     </w:p>
     <w:p>
       <w:pPr>
@@ -597,8 +739,16 @@
         <w:rPr>
           <w:rFonts w:eastAsiaTheme="minorEastAsia"/>
         </w:rPr>
-        <w:t>mazon SageMaker</w:t>
-      </w:r>
+        <w:t xml:space="preserve">mazon </w:t>
+      </w:r>
+      <w:proofErr w:type="spellStart"/>
+      <w:r>
+        <w:rPr>
+          <w:rFonts w:eastAsiaTheme="minorEastAsia"/>
+        </w:rPr>
+        <w:t>SageMaker</w:t>
+      </w:r>
+      <w:proofErr w:type="spellEnd"/>
       <w:r>
         <w:rPr>
           <w:rFonts w:eastAsiaTheme="minorEastAsia"/>
@@ -711,7 +861,21 @@
         <w:rPr>
           <w:rFonts w:eastAsiaTheme="minorEastAsia"/>
         </w:rPr>
-        <w:t>with various coding languages. Disadavntages includ</w:t>
+        <w:t xml:space="preserve">with various coding languages. </w:t>
+      </w:r>
+      <w:proofErr w:type="spellStart"/>
+      <w:r>
+        <w:rPr>
+          <w:rFonts w:eastAsiaTheme="minorEastAsia"/>
+        </w:rPr>
+        <w:t>Disadavntages</w:t>
+      </w:r>
+      <w:proofErr w:type="spellEnd"/>
+      <w:r>
+        <w:rPr>
+          <w:rFonts w:eastAsiaTheme="minorEastAsia"/>
+        </w:rPr>
+        <w:t xml:space="preserve"> includ</w:t>
       </w:r>
       <w:r>
         <w:rPr>
@@ -753,7 +917,63 @@
         <w:rPr>
           <w:rFonts w:eastAsiaTheme="minorEastAsia"/>
         </w:rPr>
-        <w:t xml:space="preserve">, we devided to use FlaskAPI for this coursework. Our group is already familiar with Flask, which minimises the developmenttime. This familiarity allows us to focus more on the core aspects of the </w:t>
+        <w:t xml:space="preserve">, we </w:t>
+      </w:r>
+      <w:proofErr w:type="spellStart"/>
+      <w:r>
+        <w:rPr>
+          <w:rFonts w:eastAsiaTheme="minorEastAsia"/>
+        </w:rPr>
+        <w:t>devided</w:t>
+      </w:r>
+      <w:proofErr w:type="spellEnd"/>
+      <w:r>
+        <w:rPr>
+          <w:rFonts w:eastAsiaTheme="minorEastAsia"/>
+        </w:rPr>
+        <w:t xml:space="preserve"> to use </w:t>
+      </w:r>
+      <w:proofErr w:type="spellStart"/>
+      <w:r>
+        <w:rPr>
+          <w:rFonts w:eastAsiaTheme="minorEastAsia"/>
+        </w:rPr>
+        <w:t>FlaskAPI</w:t>
+      </w:r>
+      <w:proofErr w:type="spellEnd"/>
+      <w:r>
+        <w:rPr>
+          <w:rFonts w:eastAsiaTheme="minorEastAsia"/>
+        </w:rPr>
+        <w:t xml:space="preserve"> for this coursework. Our group is already familiar with Flask, which </w:t>
+      </w:r>
+      <w:proofErr w:type="spellStart"/>
+      <w:r>
+        <w:rPr>
+          <w:rFonts w:eastAsiaTheme="minorEastAsia"/>
+        </w:rPr>
+        <w:t>minimises</w:t>
+      </w:r>
+      <w:proofErr w:type="spellEnd"/>
+      <w:r>
+        <w:rPr>
+          <w:rFonts w:eastAsiaTheme="minorEastAsia"/>
+        </w:rPr>
+        <w:t xml:space="preserve"> the </w:t>
+      </w:r>
+      <w:proofErr w:type="spellStart"/>
+      <w:r>
+        <w:rPr>
+          <w:rFonts w:eastAsiaTheme="minorEastAsia"/>
+        </w:rPr>
+        <w:t>developmenttime</w:t>
+      </w:r>
+      <w:proofErr w:type="spellEnd"/>
+      <w:r>
+        <w:rPr>
+          <w:rFonts w:eastAsiaTheme="minorEastAsia"/>
+        </w:rPr>
+        <w:t xml:space="preserve">. This familiarity allows us to focus more on the core aspects of the </w:t>
       </w:r>
       <w:r>
         <w:rPr>
@@ -771,28 +991,106 @@
         <w:rPr>
           <w:rFonts w:eastAsiaTheme="minorEastAsia"/>
         </w:rPr>
-        <w:t xml:space="preserve"> and not deploy a large-scale production system, FlaskAPI's capabilities are sufficient. FlaskAPI’s simplicity and ease of use allow us to quickly set up the </w:t>
-      </w:r>
-      <w:r>
-        <w:rPr>
-          <w:rFonts w:eastAsiaTheme="minorEastAsia"/>
-        </w:rPr>
-        <w:t>eb service and focus on integrating and testing the sequence classification model.</w:t>
-      </w:r>
-    </w:p>
-    <w:p>
-      <w:pPr>
-        <w:rPr>
-          <w:rFonts w:eastAsiaTheme="minorEastAsia"/>
-          <w:b/>
-          <w:bCs/>
-        </w:rPr>
-      </w:pPr>
-      <w:r>
-        <w:rPr>
-          <w:rFonts w:eastAsiaTheme="minorEastAsia"/>
-        </w:rPr>
-        <w:t>While FastAPI offers better performance and modern features, the additional complexity and learning curve are not justified for the scope of this project. Similarly, Amazon SageMaker and Heroku, while powerful, introduce unnecessary complexity and potential costs. FlaskAPI provides a balanced solution that meets our project's needs effectively.</w:t>
+        <w:t xml:space="preserve"> and not deploy a large-scale production system, </w:t>
+      </w:r>
+      <w:proofErr w:type="spellStart"/>
+      <w:r>
+        <w:rPr>
+          <w:rFonts w:eastAsiaTheme="minorEastAsia"/>
+        </w:rPr>
+        <w:t>FlaskAPI's</w:t>
+      </w:r>
+      <w:proofErr w:type="spellEnd"/>
+      <w:r>
+        <w:rPr>
+          <w:rFonts w:eastAsiaTheme="minorEastAsia"/>
+        </w:rPr>
+        <w:t xml:space="preserve"> capabilities are sufficient. </w:t>
+      </w:r>
+      <w:proofErr w:type="spellStart"/>
+      <w:r>
+        <w:rPr>
+          <w:rFonts w:eastAsiaTheme="minorEastAsia"/>
+        </w:rPr>
+        <w:t>FlaskAPI’s</w:t>
+      </w:r>
+      <w:proofErr w:type="spellEnd"/>
+      <w:r>
+        <w:rPr>
+          <w:rFonts w:eastAsiaTheme="minorEastAsia"/>
+        </w:rPr>
+        <w:t xml:space="preserve"> simplicity and ease of use allow us to quickly set up the </w:t>
+      </w:r>
+      <w:proofErr w:type="spellStart"/>
+      <w:r>
+        <w:rPr>
+          <w:rFonts w:eastAsiaTheme="minorEastAsia"/>
+        </w:rPr>
+        <w:t>eb</w:t>
+      </w:r>
+      <w:proofErr w:type="spellEnd"/>
+      <w:r>
+        <w:rPr>
+          <w:rFonts w:eastAsiaTheme="minorEastAsia"/>
+        </w:rPr>
+        <w:t xml:space="preserve"> service and focus on integrating and testing the sequence classification model.</w:t>
+      </w:r>
+    </w:p>
+    <w:p>
+      <w:pPr>
+        <w:rPr>
+          <w:rFonts w:eastAsiaTheme="minorEastAsia"/>
+          <w:b/>
+          <w:bCs/>
+        </w:rPr>
+      </w:pPr>
+      <w:r>
+        <w:rPr>
+          <w:rFonts w:eastAsiaTheme="minorEastAsia"/>
+        </w:rPr>
+        <w:t xml:space="preserve">While </w:t>
+      </w:r>
+      <w:proofErr w:type="spellStart"/>
+      <w:r>
+        <w:rPr>
+          <w:rFonts w:eastAsiaTheme="minorEastAsia"/>
+        </w:rPr>
+        <w:t>FastAPI</w:t>
+      </w:r>
+      <w:proofErr w:type="spellEnd"/>
+      <w:r>
+        <w:rPr>
+          <w:rFonts w:eastAsiaTheme="minorEastAsia"/>
+        </w:rPr>
+        <w:t xml:space="preserve"> offers better performance and modern features, the additional complexity and learning curve are not justified for the scope of this project. Similarly, Amazon </w:t>
+      </w:r>
+      <w:proofErr w:type="spellStart"/>
+      <w:r>
+        <w:rPr>
+          <w:rFonts w:eastAsiaTheme="minorEastAsia"/>
+        </w:rPr>
+        <w:t>SageMaker</w:t>
+      </w:r>
+      <w:proofErr w:type="spellEnd"/>
+      <w:r>
+        <w:rPr>
+          <w:rFonts w:eastAsiaTheme="minorEastAsia"/>
+        </w:rPr>
+        <w:t xml:space="preserve"> and Heroku, while powerful, introduce unnecessary complexity and potential costs. </w:t>
+      </w:r>
+      <w:proofErr w:type="spellStart"/>
+      <w:r>
+        <w:rPr>
+          <w:rFonts w:eastAsiaTheme="minorEastAsia"/>
+        </w:rPr>
+        <w:t>FlaskAPI</w:t>
+      </w:r>
+      <w:proofErr w:type="spellEnd"/>
+      <w:r>
+        <w:rPr>
+          <w:rFonts w:eastAsiaTheme="minorEastAsia"/>
+        </w:rPr>
+        <w:t xml:space="preserve"> provides a balanced solution that meets our project's needs effectively.</w:t>
       </w:r>
     </w:p>
     <w:p>
@@ -829,7 +1127,15 @@
         </w:rPr>
       </w:pPr>
       <w:r>
-        <w:t>The web service consists of the three following componets:</w:t>
+        <w:t xml:space="preserve">The web service consists of the three following </w:t>
+      </w:r>
+      <w:proofErr w:type="spellStart"/>
+      <w:r>
+        <w:t>componets</w:t>
+      </w:r>
+      <w:proofErr w:type="spellEnd"/>
+      <w:r>
+        <w:t>:</w:t>
       </w:r>
     </w:p>
     <w:p>
@@ -842,10 +1148,26 @@
       </w:pPr>
       <w:r>
         <w:lastRenderedPageBreak/>
-        <w:t xml:space="preserve">API Server built using FlaskAPI handles incoming HTTP requests and routes them to </w:t>
-      </w:r>
-      <w:r>
-        <w:t>the appropriatae endpoints</w:t>
+        <w:t xml:space="preserve">API Server built using </w:t>
+      </w:r>
+      <w:proofErr w:type="spellStart"/>
+      <w:r>
+        <w:t>FlaskAPI</w:t>
+      </w:r>
+      <w:proofErr w:type="spellEnd"/>
+      <w:r>
+        <w:t xml:space="preserve"> handles incoming HTTP requests and routes them to </w:t>
+      </w:r>
+      <w:r>
+        <w:t xml:space="preserve">the </w:t>
+      </w:r>
+      <w:proofErr w:type="spellStart"/>
+      <w:r>
+        <w:t>appropriatae</w:t>
+      </w:r>
+      <w:proofErr w:type="spellEnd"/>
+      <w:r>
+        <w:t xml:space="preserve"> endpoints</w:t>
       </w:r>
     </w:p>
     <w:p>
@@ -857,7 +1179,15 @@
         </w:numPr>
       </w:pPr>
       <w:r>
-        <w:t>The model loader loads the trained RoBERTa model into memory so that it can be used for making predictions</w:t>
+        <w:t xml:space="preserve">The model loader loads the trained </w:t>
+      </w:r>
+      <w:proofErr w:type="spellStart"/>
+      <w:r>
+        <w:t>RoBERTa</w:t>
+      </w:r>
+      <w:proofErr w:type="spellEnd"/>
+      <w:r>
+        <w:t xml:space="preserve"> model into memory so that it can be used for making predictions</w:t>
       </w:r>
     </w:p>
     <w:p>
@@ -869,7 +1199,15 @@
         </w:numPr>
       </w:pPr>
       <w:r>
-        <w:t>The Repsonse Handler formats the predictions and sends the responses bac to the client in a structured format</w:t>
+        <w:t xml:space="preserve">The </w:t>
+      </w:r>
+      <w:proofErr w:type="spellStart"/>
+      <w:r>
+        <w:t>Repsonse</w:t>
+      </w:r>
+      <w:proofErr w:type="spellEnd"/>
+      <w:r>
+        <w:t xml:space="preserve"> Handler formats the predictions and sends the responses bac to the client in a structured format</w:t>
       </w:r>
     </w:p>
     <w:p>
@@ -889,27 +1227,60 @@
         </w:rPr>
       </w:pPr>
       <w:r>
-        <w:t>We implemented the API server using FlaskAPI. The key steps involved in building the web service included setting up the Flask application, loading the pre-trained RoBERTa model, defining the prediction endpoint, and handling incoming requests and outgoing responses.</w:t>
-      </w:r>
-    </w:p>
-    <w:p>
-      <w:r>
-        <w:rPr>
-          <w:b/>
-          <w:bCs/>
-        </w:rPr>
-        <w:t>Setting up FlaskAPI</w:t>
-      </w:r>
-    </w:p>
-    <w:p>
-      <w:pPr>
-        <w:rPr>
-          <w:b/>
-          <w:bCs/>
-        </w:rPr>
-      </w:pPr>
-      <w:r>
-        <w:t>We start by setting up the Flask application and imported the necessary libraries. FlaskAPU makes it straightforward to define routes and handle requests.</w:t>
+        <w:t xml:space="preserve">We implemented the API server using </w:t>
+      </w:r>
+      <w:proofErr w:type="spellStart"/>
+      <w:r>
+        <w:t>FlaskAPI</w:t>
+      </w:r>
+      <w:proofErr w:type="spellEnd"/>
+      <w:r>
+        <w:t xml:space="preserve">. The key steps involved in building the web service included setting up the Flask application, loading the pre-trained </w:t>
+      </w:r>
+      <w:proofErr w:type="spellStart"/>
+      <w:r>
+        <w:t>RoBERTa</w:t>
+      </w:r>
+      <w:proofErr w:type="spellEnd"/>
+      <w:r>
+        <w:t xml:space="preserve"> model, defining the prediction endpoint, and handling incoming requests and outgoing responses.</w:t>
+      </w:r>
+    </w:p>
+    <w:p>
+      <w:r>
+        <w:rPr>
+          <w:b/>
+          <w:bCs/>
+        </w:rPr>
+        <w:t xml:space="preserve">Setting up </w:t>
+      </w:r>
+      <w:proofErr w:type="spellStart"/>
+      <w:r>
+        <w:rPr>
+          <w:b/>
+          <w:bCs/>
+        </w:rPr>
+        <w:t>FlaskAPI</w:t>
+      </w:r>
+      <w:proofErr w:type="spellEnd"/>
+    </w:p>
+    <w:p>
+      <w:pPr>
+        <w:rPr>
+          <w:b/>
+          <w:bCs/>
+        </w:rPr>
+      </w:pPr>
+      <w:r>
+        <w:t xml:space="preserve">We start by setting up the Flask application and imported the necessary libraries. </w:t>
+      </w:r>
+      <w:proofErr w:type="spellStart"/>
+      <w:r>
+        <w:t>FlaskAPU</w:t>
+      </w:r>
+      <w:proofErr w:type="spellEnd"/>
+      <w:r>
+        <w:t xml:space="preserve"> makes it straightforward to define routes and handle requests.</w:t>
       </w:r>
     </w:p>
     <w:p>
@@ -934,7 +1305,31 @@
         </w:rPr>
       </w:pPr>
       <w:r>
-        <w:t>We next loaded the RoBERTa model and tokeniser, whcih are required to process the input text and generating predictions</w:t>
+        <w:t xml:space="preserve">We next loaded the </w:t>
+      </w:r>
+      <w:proofErr w:type="spellStart"/>
+      <w:r>
+        <w:t>RoBERTa</w:t>
+      </w:r>
+      <w:proofErr w:type="spellEnd"/>
+      <w:r>
+        <w:t xml:space="preserve"> model and </w:t>
+      </w:r>
+      <w:proofErr w:type="spellStart"/>
+      <w:r>
+        <w:t>tokeniser</w:t>
+      </w:r>
+      <w:proofErr w:type="spellEnd"/>
+      <w:r>
+        <w:t xml:space="preserve">, </w:t>
+      </w:r>
+      <w:proofErr w:type="spellStart"/>
+      <w:r>
+        <w:t>whcih</w:t>
+      </w:r>
+      <w:proofErr w:type="spellEnd"/>
+      <w:r>
+        <w:t xml:space="preserve"> are required to process the input text and generating predictions</w:t>
       </w:r>
     </w:p>
     <w:p>
@@ -959,7 +1354,15 @@
         <w:t>accepts</w:t>
       </w:r>
       <w:r>
-        <w:t xml:space="preserve"> POST requests. This endpoint takes the input text tokenises it, passes it through the model, and returns the prediction.</w:t>
+        <w:t xml:space="preserve"> POST requests. This endpoint takes the input text </w:t>
+      </w:r>
+      <w:proofErr w:type="spellStart"/>
+      <w:r>
+        <w:t>tokenises</w:t>
+      </w:r>
+      <w:proofErr w:type="spellEnd"/>
+      <w:r>
+        <w:t xml:space="preserve"> it, passes it through the model, and returns the prediction.</w:t>
       </w:r>
     </w:p>
     <w:p>
@@ -978,10 +1381,26 @@
     </w:p>
     <w:p>
       <w:r>
-        <w:t>The endpoint function extracts the input text from the request, tokenises it, fee</w:t>
-      </w:r>
-      <w:r>
-        <w:t>ds it to the model, and formats the models output into a JSON response. ** shall i delete? **</w:t>
+        <w:t xml:space="preserve">The endpoint function extracts the input text from the request, </w:t>
+      </w:r>
+      <w:proofErr w:type="spellStart"/>
+      <w:r>
+        <w:t>tokenises</w:t>
+      </w:r>
+      <w:proofErr w:type="spellEnd"/>
+      <w:r>
+        <w:t xml:space="preserve"> it, fee</w:t>
+      </w:r>
+      <w:r>
+        <w:t xml:space="preserve">ds it to the model, and formats the models output into a JSON response. ** shall </w:t>
+      </w:r>
+      <w:proofErr w:type="spellStart"/>
+      <w:r>
+        <w:t>i</w:t>
+      </w:r>
+      <w:proofErr w:type="spellEnd"/>
+      <w:r>
+        <w:t xml:space="preserve"> delete? **</w:t>
       </w:r>
     </w:p>
     <w:p>
@@ -1000,8 +1419,13 @@
           <w:bCs/>
         </w:rPr>
       </w:pPr>
-      <w:r>
-        <w:t>Finally we configured the application to run on the local server. The debug mode is enabled to facilitate development and troubleshooting</w:t>
+      <w:proofErr w:type="gramStart"/>
+      <w:r>
+        <w:t>Finally</w:t>
+      </w:r>
+      <w:proofErr w:type="gramEnd"/>
+      <w:r>
+        <w:t xml:space="preserve"> we configured the application to run on the local server. The debug mode is enabled to facilitate development and troubleshooting</w:t>
       </w:r>
     </w:p>
     <w:p>
@@ -1043,7 +1467,23 @@
       </w:pPr>
       <w:r>
         <w:lastRenderedPageBreak/>
-        <w:t>To interact with the deployed model, we developed a client function in a Jupyter notebook. This function sends HTTP POST requests to the FlaskAPI server with input text and receives predictions. The goal is to ensure that the model is correctly deployed and can process requests as expected.</w:t>
+        <w:t xml:space="preserve">To interact with the deployed model, we developed a client function in a </w:t>
+      </w:r>
+      <w:proofErr w:type="spellStart"/>
+      <w:r>
+        <w:t>Jupyter</w:t>
+      </w:r>
+      <w:proofErr w:type="spellEnd"/>
+      <w:r>
+        <w:t xml:space="preserve"> notebook. This function sends HTTP POST requests to the </w:t>
+      </w:r>
+      <w:proofErr w:type="spellStart"/>
+      <w:r>
+        <w:t>FlaskAPI</w:t>
+      </w:r>
+      <w:proofErr w:type="spellEnd"/>
+      <w:r>
+        <w:t xml:space="preserve"> server with input text and receives predictions. The goal is to ensure that the model is correctly deployed and can process requests as expected.</w:t>
       </w:r>
     </w:p>
     <w:p>
@@ -1057,8 +1497,13 @@
     </w:p>
     <w:p>
       <w:r>
-        <w:t>This involves sending a request to the “/predict” endpoint of our FlaskAPI</w:t>
-      </w:r>
+        <w:t xml:space="preserve">This involves sending a request to the “/predict” endpoint of our </w:t>
+      </w:r>
+      <w:proofErr w:type="spellStart"/>
+      <w:r>
+        <w:t>FlaskAPI</w:t>
+      </w:r>
+      <w:proofErr w:type="spellEnd"/>
     </w:p>
     <w:p/>
     <w:p>
@@ -1075,32 +1520,16 @@
           <w:sz w:val="36"/>
           <w:szCs w:val="36"/>
         </w:rPr>
-        <w:t xml:space="preserve">Task </w:t>
-      </w:r>
-      <w:r>
+        <w:t>Task 6: Functionality in Notebook</w:t>
+      </w:r>
+    </w:p>
+    <w:p>
+      <w:pPr>
         <w:rPr>
           <w:color w:val="0070C0"/>
           <w:sz w:val="36"/>
           <w:szCs w:val="36"/>
         </w:rPr>
-        <w:t>6</w:t>
-      </w:r>
-      <w:r>
-        <w:rPr>
-          <w:color w:val="0070C0"/>
-          <w:sz w:val="36"/>
-          <w:szCs w:val="36"/>
-        </w:rPr>
-        <w:t>: Functionality in Notebook</w:t>
-      </w:r>
-    </w:p>
-    <w:p>
-      <w:pPr>
-        <w:rPr>
-          <w:color w:val="0070C0"/>
-          <w:sz w:val="36"/>
-          <w:szCs w:val="36"/>
-        </w:rPr>
       </w:pPr>
     </w:p>
     <w:p>
@@ -1108,28 +1537,30 @@
         <w:shd w:val="clear" w:color="auto" w:fill="FFFFFF"/>
         <w:spacing w:after="0" w:line="285" w:lineRule="atLeast"/>
         <w:rPr>
-          <w:rFonts w:ascii="Consolas" w:eastAsia="Times New Roman" w:hAnsi="Consolas" w:cs="Times New Roman"/>
-          <w:color w:val="000000"/>
-          <w:kern w:val="0"/>
-          <w:sz w:val="21"/>
-          <w:szCs w:val="21"/>
-          <w:lang w:val="en-IN" w:eastAsia="en-IN"/>
-          <w14:ligatures w14:val="none"/>
-        </w:rPr>
-      </w:pPr>
-      <w:r>
-        <w:rPr>
-          <w:rFonts w:ascii="Consolas" w:eastAsia="Times New Roman" w:hAnsi="Consolas" w:cs="Times New Roman"/>
-          <w:b/>
-          <w:bCs/>
-          <w:color w:val="800000"/>
-          <w:kern w:val="0"/>
-          <w:sz w:val="21"/>
-          <w:szCs w:val="21"/>
-          <w:lang w:val="en-IN" w:eastAsia="en-IN"/>
-          <w14:ligatures w14:val="none"/>
-        </w:rPr>
-        <w:t xml:space="preserve"> CI/CD Pipeline Setup</w:t>
+          <w:rFonts w:eastAsiaTheme="minorEastAsia"/>
+          <w:b/>
+          <w:bCs/>
+          <w:sz w:val="28"/>
+          <w:szCs w:val="28"/>
+        </w:rPr>
+      </w:pPr>
+      <w:r>
+        <w:rPr>
+          <w:rFonts w:eastAsiaTheme="minorEastAsia"/>
+          <w:sz w:val="28"/>
+          <w:szCs w:val="28"/>
+        </w:rPr>
+        <w:t xml:space="preserve"> </w:t>
+      </w:r>
+      <w:r>
+        <w:rPr>
+          <w:rFonts w:eastAsiaTheme="minorEastAsia"/>
+          <w:b/>
+          <w:bCs/>
+          <w:sz w:val="28"/>
+          <w:szCs w:val="28"/>
+        </w:rPr>
+        <w:t>CI/CD Pipeline Setup</w:t>
       </w:r>
     </w:p>
     <w:p>
@@ -1137,13 +1568,7 @@
         <w:shd w:val="clear" w:color="auto" w:fill="FFFFFF"/>
         <w:spacing w:after="0" w:line="285" w:lineRule="atLeast"/>
         <w:rPr>
-          <w:rFonts w:ascii="Consolas" w:eastAsia="Times New Roman" w:hAnsi="Consolas" w:cs="Times New Roman"/>
-          <w:color w:val="000000"/>
-          <w:kern w:val="0"/>
-          <w:sz w:val="21"/>
-          <w:szCs w:val="21"/>
-          <w:lang w:val="en-IN" w:eastAsia="en-IN"/>
-          <w14:ligatures w14:val="none"/>
+          <w:rFonts w:eastAsiaTheme="minorEastAsia"/>
         </w:rPr>
       </w:pPr>
     </w:p>
@@ -1151,8 +1576,14 @@
       <w:pPr>
         <w:shd w:val="clear" w:color="auto" w:fill="FFFFFF"/>
         <w:spacing w:after="0" w:line="285" w:lineRule="atLeast"/>
-      </w:pPr>
-      <w:r>
+        <w:rPr>
+          <w:rFonts w:eastAsiaTheme="minorEastAsia"/>
+        </w:rPr>
+      </w:pPr>
+      <w:r>
+        <w:rPr>
+          <w:rFonts w:eastAsiaTheme="minorEastAsia"/>
+        </w:rPr>
         <w:t>In this project, we set up a CI/CD (Continuous Integration and Continuous Deployment) pipeline using GitHub Actions. This pipeline automates the process of building, testing, and deploying our NLP model. Below is a detailed explanation of the steps and configurations involved:</w:t>
       </w:r>
     </w:p>
@@ -1161,13 +1592,7 @@
         <w:shd w:val="clear" w:color="auto" w:fill="FFFFFF"/>
         <w:spacing w:after="0" w:line="285" w:lineRule="atLeast"/>
         <w:rPr>
-          <w:rFonts w:ascii="Consolas" w:eastAsia="Times New Roman" w:hAnsi="Consolas" w:cs="Times New Roman"/>
-          <w:color w:val="000000"/>
-          <w:kern w:val="0"/>
-          <w:sz w:val="21"/>
-          <w:szCs w:val="21"/>
-          <w:lang w:val="en-IN" w:eastAsia="en-IN"/>
-          <w14:ligatures w14:val="none"/>
+          <w:rFonts w:eastAsiaTheme="minorEastAsia"/>
         </w:rPr>
       </w:pPr>
     </w:p>
@@ -1176,62 +1601,28 @@
         <w:shd w:val="clear" w:color="auto" w:fill="FFFFFF"/>
         <w:spacing w:after="0" w:line="285" w:lineRule="atLeast"/>
         <w:rPr>
-          <w:rFonts w:ascii="Consolas" w:eastAsia="Times New Roman" w:hAnsi="Consolas" w:cs="Times New Roman"/>
-          <w:color w:val="000000"/>
-          <w:kern w:val="0"/>
-          <w:sz w:val="21"/>
-          <w:szCs w:val="21"/>
-          <w:lang w:val="en-IN" w:eastAsia="en-IN"/>
-          <w14:ligatures w14:val="none"/>
-        </w:rPr>
-      </w:pPr>
-      <w:r>
-        <w:rPr>
-          <w:rFonts w:ascii="Consolas" w:eastAsia="Times New Roman" w:hAnsi="Consolas" w:cs="Times New Roman"/>
-          <w:color w:val="0451A5"/>
-          <w:kern w:val="0"/>
-          <w:sz w:val="21"/>
-          <w:szCs w:val="21"/>
-          <w:lang w:val="en-IN" w:eastAsia="en-IN"/>
-          <w14:ligatures w14:val="none"/>
-        </w:rPr>
-        <w:t>1.</w:t>
-      </w:r>
-      <w:r>
-        <w:rPr>
-          <w:rFonts w:ascii="Consolas" w:eastAsia="Times New Roman" w:hAnsi="Consolas" w:cs="Times New Roman"/>
-          <w:color w:val="000000"/>
-          <w:kern w:val="0"/>
-          <w:sz w:val="21"/>
-          <w:szCs w:val="21"/>
-          <w:lang w:val="en-IN" w:eastAsia="en-IN"/>
-          <w14:ligatures w14:val="none"/>
-        </w:rPr>
-        <w:t xml:space="preserve"> </w:t>
-      </w:r>
-      <w:r>
-        <w:rPr>
-          <w:rFonts w:ascii="Consolas" w:eastAsia="Times New Roman" w:hAnsi="Consolas" w:cs="Times New Roman"/>
-          <w:b/>
-          <w:bCs/>
-          <w:color w:val="000080"/>
-          <w:kern w:val="0"/>
-          <w:sz w:val="21"/>
-          <w:szCs w:val="21"/>
-          <w:lang w:val="en-IN" w:eastAsia="en-IN"/>
-          <w14:ligatures w14:val="none"/>
+          <w:rFonts w:eastAsiaTheme="minorEastAsia"/>
+        </w:rPr>
+      </w:pPr>
+      <w:r>
+        <w:rPr>
+          <w:rFonts w:eastAsiaTheme="minorEastAsia"/>
+        </w:rPr>
+        <w:t xml:space="preserve">1. </w:t>
+      </w:r>
+      <w:r>
+        <w:rPr>
+          <w:rFonts w:eastAsiaTheme="minorEastAsia"/>
+          <w:b/>
+          <w:bCs/>
+          <w:sz w:val="24"/>
+          <w:szCs w:val="24"/>
         </w:rPr>
         <w:t>Repository Creation and Structure</w:t>
       </w:r>
       <w:r>
         <w:rPr>
-          <w:rFonts w:ascii="Consolas" w:eastAsia="Times New Roman" w:hAnsi="Consolas" w:cs="Times New Roman"/>
-          <w:color w:val="000000"/>
-          <w:kern w:val="0"/>
-          <w:sz w:val="21"/>
-          <w:szCs w:val="21"/>
-          <w:lang w:val="en-IN" w:eastAsia="en-IN"/>
-          <w14:ligatures w14:val="none"/>
+          <w:rFonts w:eastAsiaTheme="minorEastAsia"/>
         </w:rPr>
         <w:t>:</w:t>
       </w:r>
@@ -1240,51 +1631,15 @@
       <w:pPr>
         <w:shd w:val="clear" w:color="auto" w:fill="FFFFFF"/>
         <w:spacing w:after="0" w:line="285" w:lineRule="atLeast"/>
-      </w:pPr>
-      <w:r>
-        <w:rPr>
-          <w:rFonts w:ascii="Consolas" w:eastAsia="Times New Roman" w:hAnsi="Consolas" w:cs="Times New Roman"/>
-          <w:color w:val="000000"/>
-          <w:kern w:val="0"/>
-          <w:sz w:val="21"/>
-          <w:szCs w:val="21"/>
-          <w:lang w:val="en-IN" w:eastAsia="en-IN"/>
-          <w14:ligatures w14:val="none"/>
-        </w:rPr>
-        <w:t>   </w:t>
-      </w:r>
-      <w:r>
-        <w:rPr>
-          <w:rFonts w:ascii="Consolas" w:eastAsia="Times New Roman" w:hAnsi="Consolas" w:cs="Times New Roman"/>
-          <w:color w:val="0451A5"/>
-          <w:kern w:val="0"/>
-          <w:sz w:val="21"/>
-          <w:szCs w:val="21"/>
-          <w:lang w:val="en-IN" w:eastAsia="en-IN"/>
-          <w14:ligatures w14:val="none"/>
-        </w:rPr>
-        <w:t>-</w:t>
-      </w:r>
-      <w:r>
-        <w:rPr>
-          <w:rFonts w:ascii="Consolas" w:eastAsia="Times New Roman" w:hAnsi="Consolas" w:cs="Times New Roman"/>
-          <w:color w:val="000000"/>
-          <w:kern w:val="0"/>
-          <w:sz w:val="21"/>
-          <w:szCs w:val="21"/>
-          <w:lang w:val="en-IN" w:eastAsia="en-IN"/>
-          <w14:ligatures w14:val="none"/>
-        </w:rPr>
-        <w:t xml:space="preserve"> </w:t>
-      </w:r>
-      <w:r>
-        <w:t>Created a GitHub repository named `</w:t>
-      </w:r>
-      <w:r>
-        <w:t>NLP_CW</w:t>
-      </w:r>
-      <w:r>
-        <w:t>`.</w:t>
+        <w:rPr>
+          <w:rFonts w:eastAsiaTheme="minorEastAsia"/>
+        </w:rPr>
+      </w:pPr>
+      <w:r>
+        <w:rPr>
+          <w:rFonts w:eastAsiaTheme="minorEastAsia"/>
+        </w:rPr>
+        <w:t>   - Created a GitHub repository named `NLP_CW`.</w:t>
       </w:r>
     </w:p>
     <w:p>
@@ -1292,101 +1647,36 @@
         <w:shd w:val="clear" w:color="auto" w:fill="FFFFFF"/>
         <w:spacing w:after="0" w:line="285" w:lineRule="atLeast"/>
         <w:rPr>
-          <w:rFonts w:ascii="Consolas" w:eastAsia="Times New Roman" w:hAnsi="Consolas" w:cs="Times New Roman"/>
-          <w:color w:val="000000"/>
-          <w:kern w:val="0"/>
-          <w:sz w:val="21"/>
-          <w:szCs w:val="21"/>
-          <w:lang w:val="en-IN" w:eastAsia="en-IN"/>
-          <w14:ligatures w14:val="none"/>
-        </w:rPr>
-      </w:pPr>
-      <w:r>
-        <w:t>   - Structured the repository with necessary directories and files, including</w:t>
-      </w:r>
-      <w:r>
-        <w:rPr>
-          <w:rFonts w:ascii="Consolas" w:eastAsia="Times New Roman" w:hAnsi="Consolas" w:cs="Times New Roman"/>
-          <w:color w:val="000000"/>
-          <w:kern w:val="0"/>
-          <w:sz w:val="21"/>
-          <w:szCs w:val="21"/>
-          <w:lang w:val="en-IN" w:eastAsia="en-IN"/>
-          <w14:ligatures w14:val="none"/>
-        </w:rPr>
-        <w:t xml:space="preserve"> </w:t>
-      </w:r>
-      <w:r>
-        <w:rPr>
-          <w:rFonts w:ascii="Consolas" w:eastAsia="Times New Roman" w:hAnsi="Consolas" w:cs="Times New Roman"/>
-          <w:color w:val="800000"/>
-          <w:kern w:val="0"/>
-          <w:sz w:val="21"/>
-          <w:szCs w:val="21"/>
-          <w:lang w:val="en-IN" w:eastAsia="en-IN"/>
-          <w14:ligatures w14:val="none"/>
-        </w:rPr>
-        <w:t>`app`</w:t>
-      </w:r>
-      <w:r>
-        <w:rPr>
-          <w:rFonts w:ascii="Consolas" w:eastAsia="Times New Roman" w:hAnsi="Consolas" w:cs="Times New Roman"/>
-          <w:color w:val="000000"/>
-          <w:kern w:val="0"/>
-          <w:sz w:val="21"/>
-          <w:szCs w:val="21"/>
-          <w:lang w:val="en-IN" w:eastAsia="en-IN"/>
-          <w14:ligatures w14:val="none"/>
-        </w:rPr>
-        <w:t xml:space="preserve">, </w:t>
-      </w:r>
-      <w:r>
-        <w:rPr>
-          <w:rFonts w:ascii="Consolas" w:eastAsia="Times New Roman" w:hAnsi="Consolas" w:cs="Times New Roman"/>
-          <w:color w:val="800000"/>
-          <w:kern w:val="0"/>
-          <w:sz w:val="21"/>
-          <w:szCs w:val="21"/>
-          <w:lang w:val="en-IN" w:eastAsia="en-IN"/>
-          <w14:ligatures w14:val="none"/>
-        </w:rPr>
-        <w:t>`model`</w:t>
-      </w:r>
-      <w:r>
-        <w:rPr>
-          <w:rFonts w:ascii="Consolas" w:eastAsia="Times New Roman" w:hAnsi="Consolas" w:cs="Times New Roman"/>
-          <w:color w:val="000000"/>
-          <w:kern w:val="0"/>
-          <w:sz w:val="21"/>
-          <w:szCs w:val="21"/>
-          <w:lang w:val="en-IN" w:eastAsia="en-IN"/>
-          <w14:ligatures w14:val="none"/>
-        </w:rPr>
-        <w:t xml:space="preserve">, and </w:t>
-      </w:r>
-      <w:r>
-        <w:rPr>
-          <w:rFonts w:ascii="Consolas" w:eastAsia="Times New Roman" w:hAnsi="Consolas" w:cs="Times New Roman"/>
-          <w:color w:val="800000"/>
-          <w:kern w:val="0"/>
-          <w:sz w:val="21"/>
-          <w:szCs w:val="21"/>
-          <w:lang w:val="en-IN" w:eastAsia="en-IN"/>
-          <w14:ligatures w14:val="none"/>
-        </w:rPr>
-        <w:t>`.github/workflows`</w:t>
-      </w:r>
-      <w:r>
-        <w:rPr>
-          <w:rFonts w:ascii="Consolas" w:eastAsia="Times New Roman" w:hAnsi="Consolas" w:cs="Times New Roman"/>
-          <w:color w:val="000000"/>
-          <w:kern w:val="0"/>
-          <w:sz w:val="21"/>
-          <w:szCs w:val="21"/>
-          <w:lang w:val="en-IN" w:eastAsia="en-IN"/>
-          <w14:ligatures w14:val="none"/>
-        </w:rPr>
-        <w:t>.</w:t>
+          <w:rFonts w:eastAsiaTheme="minorEastAsia"/>
+        </w:rPr>
+      </w:pPr>
+      <w:r>
+        <w:rPr>
+          <w:rFonts w:eastAsiaTheme="minorEastAsia"/>
+        </w:rPr>
+        <w:t xml:space="preserve">   - Structured the repository with necessary directories and files, including `app`, `model`, and </w:t>
+      </w:r>
+      <w:proofErr w:type="gramStart"/>
+      <w:r>
+        <w:rPr>
+          <w:rFonts w:eastAsiaTheme="minorEastAsia"/>
+        </w:rPr>
+        <w:t>`.</w:t>
+      </w:r>
+      <w:proofErr w:type="spellStart"/>
+      <w:r>
+        <w:rPr>
+          <w:rFonts w:eastAsiaTheme="minorEastAsia"/>
+        </w:rPr>
+        <w:t>github</w:t>
+      </w:r>
+      <w:proofErr w:type="spellEnd"/>
+      <w:proofErr w:type="gramEnd"/>
+      <w:r>
+        <w:rPr>
+          <w:rFonts w:eastAsiaTheme="minorEastAsia"/>
+        </w:rPr>
+        <w:t>/workflows`.</w:t>
       </w:r>
     </w:p>
     <w:p>
@@ -1394,13 +1684,7 @@
         <w:shd w:val="clear" w:color="auto" w:fill="FFFFFF"/>
         <w:spacing w:after="0" w:line="285" w:lineRule="atLeast"/>
         <w:rPr>
-          <w:rFonts w:ascii="Consolas" w:eastAsia="Times New Roman" w:hAnsi="Consolas" w:cs="Times New Roman"/>
-          <w:color w:val="000000"/>
-          <w:kern w:val="0"/>
-          <w:sz w:val="21"/>
-          <w:szCs w:val="21"/>
-          <w:lang w:val="en-IN" w:eastAsia="en-IN"/>
-          <w14:ligatures w14:val="none"/>
+          <w:rFonts w:eastAsiaTheme="minorEastAsia"/>
         </w:rPr>
       </w:pPr>
     </w:p>
@@ -1409,62 +1693,28 @@
         <w:shd w:val="clear" w:color="auto" w:fill="FFFFFF"/>
         <w:spacing w:after="0" w:line="285" w:lineRule="atLeast"/>
         <w:rPr>
-          <w:rFonts w:ascii="Consolas" w:eastAsia="Times New Roman" w:hAnsi="Consolas" w:cs="Times New Roman"/>
-          <w:color w:val="000000"/>
-          <w:kern w:val="0"/>
-          <w:sz w:val="21"/>
-          <w:szCs w:val="21"/>
-          <w:lang w:val="en-IN" w:eastAsia="en-IN"/>
-          <w14:ligatures w14:val="none"/>
-        </w:rPr>
-      </w:pPr>
-      <w:r>
-        <w:rPr>
-          <w:rFonts w:ascii="Consolas" w:eastAsia="Times New Roman" w:hAnsi="Consolas" w:cs="Times New Roman"/>
-          <w:color w:val="0451A5"/>
-          <w:kern w:val="0"/>
-          <w:sz w:val="21"/>
-          <w:szCs w:val="21"/>
-          <w:lang w:val="en-IN" w:eastAsia="en-IN"/>
-          <w14:ligatures w14:val="none"/>
-        </w:rPr>
-        <w:t>2.</w:t>
-      </w:r>
-      <w:r>
-        <w:rPr>
-          <w:rFonts w:ascii="Consolas" w:eastAsia="Times New Roman" w:hAnsi="Consolas" w:cs="Times New Roman"/>
-          <w:color w:val="000000"/>
-          <w:kern w:val="0"/>
-          <w:sz w:val="21"/>
-          <w:szCs w:val="21"/>
-          <w:lang w:val="en-IN" w:eastAsia="en-IN"/>
-          <w14:ligatures w14:val="none"/>
-        </w:rPr>
-        <w:t xml:space="preserve"> </w:t>
-      </w:r>
-      <w:r>
-        <w:rPr>
-          <w:rFonts w:ascii="Consolas" w:eastAsia="Times New Roman" w:hAnsi="Consolas" w:cs="Times New Roman"/>
-          <w:b/>
-          <w:bCs/>
-          <w:color w:val="000080"/>
-          <w:kern w:val="0"/>
-          <w:sz w:val="21"/>
-          <w:szCs w:val="21"/>
-          <w:lang w:val="en-IN" w:eastAsia="en-IN"/>
-          <w14:ligatures w14:val="none"/>
+          <w:rFonts w:eastAsiaTheme="minorEastAsia"/>
+        </w:rPr>
+      </w:pPr>
+      <w:r>
+        <w:rPr>
+          <w:rFonts w:eastAsiaTheme="minorEastAsia"/>
+        </w:rPr>
+        <w:t xml:space="preserve">2. </w:t>
+      </w:r>
+      <w:r>
+        <w:rPr>
+          <w:rFonts w:eastAsiaTheme="minorEastAsia"/>
+          <w:b/>
+          <w:bCs/>
+          <w:sz w:val="24"/>
+          <w:szCs w:val="24"/>
         </w:rPr>
         <w:t>Directory and File Setup</w:t>
       </w:r>
       <w:r>
         <w:rPr>
-          <w:rFonts w:ascii="Consolas" w:eastAsia="Times New Roman" w:hAnsi="Consolas" w:cs="Times New Roman"/>
-          <w:color w:val="000000"/>
-          <w:kern w:val="0"/>
-          <w:sz w:val="21"/>
-          <w:szCs w:val="21"/>
-          <w:lang w:val="en-IN" w:eastAsia="en-IN"/>
-          <w14:ligatures w14:val="none"/>
+          <w:rFonts w:eastAsiaTheme="minorEastAsia"/>
         </w:rPr>
         <w:t>:</w:t>
       </w:r>
@@ -1474,304 +1724,101 @@
         <w:shd w:val="clear" w:color="auto" w:fill="FFFFFF"/>
         <w:spacing w:after="0" w:line="285" w:lineRule="atLeast"/>
         <w:rPr>
-          <w:rFonts w:ascii="Consolas" w:eastAsia="Times New Roman" w:hAnsi="Consolas" w:cs="Times New Roman"/>
-          <w:color w:val="000000"/>
-          <w:kern w:val="0"/>
-          <w:sz w:val="21"/>
-          <w:szCs w:val="21"/>
-          <w:lang w:val="en-IN" w:eastAsia="en-IN"/>
-          <w14:ligatures w14:val="none"/>
-        </w:rPr>
-      </w:pPr>
-      <w:r>
-        <w:rPr>
-          <w:rFonts w:ascii="Consolas" w:eastAsia="Times New Roman" w:hAnsi="Consolas" w:cs="Times New Roman"/>
-          <w:color w:val="000000"/>
-          <w:kern w:val="0"/>
-          <w:sz w:val="21"/>
-          <w:szCs w:val="21"/>
-          <w:lang w:val="en-IN" w:eastAsia="en-IN"/>
-          <w14:ligatures w14:val="none"/>
-        </w:rPr>
-        <w:t>   </w:t>
-      </w:r>
-      <w:r>
-        <w:rPr>
-          <w:rFonts w:ascii="Consolas" w:eastAsia="Times New Roman" w:hAnsi="Consolas" w:cs="Times New Roman"/>
-          <w:color w:val="0451A5"/>
-          <w:kern w:val="0"/>
-          <w:sz w:val="21"/>
-          <w:szCs w:val="21"/>
-          <w:lang w:val="en-IN" w:eastAsia="en-IN"/>
-          <w14:ligatures w14:val="none"/>
-        </w:rPr>
-        <w:t>-</w:t>
-      </w:r>
-      <w:r>
-        <w:rPr>
-          <w:rFonts w:ascii="Consolas" w:eastAsia="Times New Roman" w:hAnsi="Consolas" w:cs="Times New Roman"/>
-          <w:color w:val="000000"/>
-          <w:kern w:val="0"/>
-          <w:sz w:val="21"/>
-          <w:szCs w:val="21"/>
-          <w:lang w:val="en-IN" w:eastAsia="en-IN"/>
-          <w14:ligatures w14:val="none"/>
-        </w:rPr>
-        <w:t xml:space="preserve"> </w:t>
-      </w:r>
-      <w:r>
-        <w:rPr>
-          <w:rFonts w:ascii="Consolas" w:eastAsia="Times New Roman" w:hAnsi="Consolas" w:cs="Times New Roman"/>
-          <w:b/>
-          <w:bCs/>
-          <w:color w:val="000080"/>
-          <w:kern w:val="0"/>
-          <w:sz w:val="21"/>
-          <w:szCs w:val="21"/>
-          <w:lang w:val="en-IN" w:eastAsia="en-IN"/>
-          <w14:ligatures w14:val="none"/>
-        </w:rPr>
-        <w:t>app/main.py</w:t>
-      </w:r>
-      <w:r>
-        <w:rPr>
-          <w:rFonts w:ascii="Consolas" w:eastAsia="Times New Roman" w:hAnsi="Consolas" w:cs="Times New Roman"/>
-          <w:color w:val="000000"/>
-          <w:kern w:val="0"/>
-          <w:sz w:val="21"/>
-          <w:szCs w:val="21"/>
-          <w:lang w:val="en-IN" w:eastAsia="en-IN"/>
-          <w14:ligatures w14:val="none"/>
-        </w:rPr>
-        <w:t xml:space="preserve">: </w:t>
-      </w:r>
-      <w:r>
-        <w:t>Contains the Flask web server setup to handle requests and interact with the model for predictions</w:t>
-      </w:r>
-      <w:r>
-        <w:rPr>
-          <w:rFonts w:ascii="Consolas" w:eastAsia="Times New Roman" w:hAnsi="Consolas" w:cs="Times New Roman"/>
-          <w:color w:val="000000"/>
-          <w:kern w:val="0"/>
-          <w:sz w:val="21"/>
-          <w:szCs w:val="21"/>
-          <w:lang w:val="en-IN" w:eastAsia="en-IN"/>
-          <w14:ligatures w14:val="none"/>
-        </w:rPr>
-        <w:t>.</w:t>
+          <w:rFonts w:eastAsiaTheme="minorEastAsia"/>
+        </w:rPr>
+      </w:pPr>
+      <w:r>
+        <w:rPr>
+          <w:rFonts w:eastAsiaTheme="minorEastAsia"/>
+        </w:rPr>
+        <w:t>   - app/main.py: Contains the Flask web server setup to handle requests and interact with the model for predictions.</w:t>
       </w:r>
     </w:p>
     <w:p>
       <w:pPr>
         <w:shd w:val="clear" w:color="auto" w:fill="FFFFFF"/>
         <w:spacing w:after="0" w:line="285" w:lineRule="atLeast"/>
-      </w:pPr>
-      <w:r>
-        <w:rPr>
-          <w:rFonts w:ascii="Consolas" w:eastAsia="Times New Roman" w:hAnsi="Consolas" w:cs="Times New Roman"/>
-          <w:color w:val="000000"/>
-          <w:kern w:val="0"/>
-          <w:sz w:val="21"/>
-          <w:szCs w:val="21"/>
-          <w:lang w:val="en-IN" w:eastAsia="en-IN"/>
-          <w14:ligatures w14:val="none"/>
-        </w:rPr>
-        <w:t>   </w:t>
-      </w:r>
-      <w:r>
-        <w:rPr>
-          <w:rFonts w:ascii="Consolas" w:eastAsia="Times New Roman" w:hAnsi="Consolas" w:cs="Times New Roman"/>
-          <w:color w:val="0451A5"/>
-          <w:kern w:val="0"/>
-          <w:sz w:val="21"/>
-          <w:szCs w:val="21"/>
-          <w:lang w:val="en-IN" w:eastAsia="en-IN"/>
-          <w14:ligatures w14:val="none"/>
-        </w:rPr>
-        <w:t>-</w:t>
-      </w:r>
-      <w:r>
-        <w:rPr>
-          <w:rFonts w:ascii="Consolas" w:eastAsia="Times New Roman" w:hAnsi="Consolas" w:cs="Times New Roman"/>
-          <w:color w:val="000000"/>
-          <w:kern w:val="0"/>
-          <w:sz w:val="21"/>
-          <w:szCs w:val="21"/>
-          <w:lang w:val="en-IN" w:eastAsia="en-IN"/>
-          <w14:ligatures w14:val="none"/>
-        </w:rPr>
-        <w:t xml:space="preserve"> </w:t>
-      </w:r>
-      <w:r>
-        <w:rPr>
-          <w:rFonts w:ascii="Consolas" w:eastAsia="Times New Roman" w:hAnsi="Consolas" w:cs="Times New Roman"/>
-          <w:b/>
-          <w:bCs/>
-          <w:color w:val="000080"/>
-          <w:kern w:val="0"/>
-          <w:sz w:val="21"/>
-          <w:szCs w:val="21"/>
-          <w:lang w:val="en-IN" w:eastAsia="en-IN"/>
-          <w14:ligatures w14:val="none"/>
-        </w:rPr>
-        <w:t>app/roberta.py</w:t>
-      </w:r>
-      <w:r>
-        <w:rPr>
-          <w:rFonts w:ascii="Consolas" w:eastAsia="Times New Roman" w:hAnsi="Consolas" w:cs="Times New Roman"/>
-          <w:color w:val="000000"/>
-          <w:kern w:val="0"/>
-          <w:sz w:val="21"/>
-          <w:szCs w:val="21"/>
-          <w:lang w:val="en-IN" w:eastAsia="en-IN"/>
-          <w14:ligatures w14:val="none"/>
-        </w:rPr>
-        <w:t xml:space="preserve">: </w:t>
-      </w:r>
-      <w:r>
-        <w:t>Contains functions to load the pre-trained RoBERTa model and make predictions.</w:t>
+        <w:rPr>
+          <w:rFonts w:eastAsiaTheme="minorEastAsia"/>
+        </w:rPr>
+      </w:pPr>
+      <w:r>
+        <w:rPr>
+          <w:rFonts w:eastAsiaTheme="minorEastAsia"/>
+        </w:rPr>
+        <w:t xml:space="preserve">   - app/roberta.py: Contains functions to load the pre-trained </w:t>
+      </w:r>
+      <w:proofErr w:type="spellStart"/>
+      <w:r>
+        <w:rPr>
+          <w:rFonts w:eastAsiaTheme="minorEastAsia"/>
+        </w:rPr>
+        <w:t>RoBERTa</w:t>
+      </w:r>
+      <w:proofErr w:type="spellEnd"/>
+      <w:r>
+        <w:rPr>
+          <w:rFonts w:eastAsiaTheme="minorEastAsia"/>
+        </w:rPr>
+        <w:t xml:space="preserve"> model and make predictions.</w:t>
       </w:r>
     </w:p>
     <w:p>
       <w:pPr>
         <w:shd w:val="clear" w:color="auto" w:fill="FFFFFF"/>
         <w:spacing w:after="0" w:line="285" w:lineRule="atLeast"/>
-      </w:pPr>
-      <w:r>
-        <w:rPr>
-          <w:rFonts w:ascii="Consolas" w:eastAsia="Times New Roman" w:hAnsi="Consolas" w:cs="Times New Roman"/>
-          <w:color w:val="000000"/>
-          <w:kern w:val="0"/>
-          <w:sz w:val="21"/>
-          <w:szCs w:val="21"/>
-          <w:lang w:val="en-IN" w:eastAsia="en-IN"/>
-          <w14:ligatures w14:val="none"/>
-        </w:rPr>
-        <w:t>   </w:t>
-      </w:r>
-      <w:r>
-        <w:rPr>
-          <w:rFonts w:ascii="Consolas" w:eastAsia="Times New Roman" w:hAnsi="Consolas" w:cs="Times New Roman"/>
-          <w:color w:val="0451A5"/>
-          <w:kern w:val="0"/>
-          <w:sz w:val="21"/>
-          <w:szCs w:val="21"/>
-          <w:lang w:val="en-IN" w:eastAsia="en-IN"/>
-          <w14:ligatures w14:val="none"/>
-        </w:rPr>
-        <w:t>-</w:t>
-      </w:r>
-      <w:r>
-        <w:rPr>
-          <w:rFonts w:ascii="Consolas" w:eastAsia="Times New Roman" w:hAnsi="Consolas" w:cs="Times New Roman"/>
-          <w:color w:val="000000"/>
-          <w:kern w:val="0"/>
-          <w:sz w:val="21"/>
-          <w:szCs w:val="21"/>
-          <w:lang w:val="en-IN" w:eastAsia="en-IN"/>
-          <w14:ligatures w14:val="none"/>
-        </w:rPr>
-        <w:t xml:space="preserve"> </w:t>
-      </w:r>
-      <w:r>
-        <w:rPr>
-          <w:rFonts w:ascii="Consolas" w:eastAsia="Times New Roman" w:hAnsi="Consolas" w:cs="Times New Roman"/>
-          <w:b/>
-          <w:bCs/>
-          <w:color w:val="000080"/>
-          <w:kern w:val="0"/>
-          <w:sz w:val="21"/>
-          <w:szCs w:val="21"/>
-          <w:lang w:val="en-IN" w:eastAsia="en-IN"/>
-          <w14:ligatures w14:val="none"/>
-        </w:rPr>
-        <w:t>requirements.txt</w:t>
-      </w:r>
-      <w:r>
-        <w:rPr>
-          <w:rFonts w:ascii="Consolas" w:eastAsia="Times New Roman" w:hAnsi="Consolas" w:cs="Times New Roman"/>
-          <w:color w:val="000000"/>
-          <w:kern w:val="0"/>
-          <w:sz w:val="21"/>
-          <w:szCs w:val="21"/>
-          <w:lang w:val="en-IN" w:eastAsia="en-IN"/>
-          <w14:ligatures w14:val="none"/>
-        </w:rPr>
-        <w:t xml:space="preserve">: </w:t>
-      </w:r>
-      <w:r>
-        <w:t>Lists the project dependencies (`Flask`, `transformers`, and `torch`).</w:t>
+        <w:rPr>
+          <w:rFonts w:eastAsiaTheme="minorEastAsia"/>
+        </w:rPr>
+      </w:pPr>
+      <w:r>
+        <w:rPr>
+          <w:rFonts w:eastAsiaTheme="minorEastAsia"/>
+        </w:rPr>
+        <w:t>   - requirements.txt: Lists the project dependencies (`Flask`, `transformers`, and `torch`).</w:t>
       </w:r>
     </w:p>
     <w:p>
       <w:pPr>
         <w:shd w:val="clear" w:color="auto" w:fill="FFFFFF"/>
         <w:spacing w:after="0" w:line="285" w:lineRule="atLeast"/>
-      </w:pPr>
-      <w:r>
-        <w:rPr>
-          <w:rFonts w:ascii="Consolas" w:eastAsia="Times New Roman" w:hAnsi="Consolas" w:cs="Times New Roman"/>
-          <w:color w:val="000000"/>
-          <w:kern w:val="0"/>
-          <w:sz w:val="21"/>
-          <w:szCs w:val="21"/>
-          <w:lang w:val="en-IN" w:eastAsia="en-IN"/>
-          <w14:ligatures w14:val="none"/>
-        </w:rPr>
-        <w:t>   </w:t>
-      </w:r>
-      <w:r>
-        <w:rPr>
-          <w:rFonts w:ascii="Consolas" w:eastAsia="Times New Roman" w:hAnsi="Consolas" w:cs="Times New Roman"/>
-          <w:color w:val="0451A5"/>
-          <w:kern w:val="0"/>
-          <w:sz w:val="21"/>
-          <w:szCs w:val="21"/>
-          <w:lang w:val="en-IN" w:eastAsia="en-IN"/>
-          <w14:ligatures w14:val="none"/>
-        </w:rPr>
-        <w:t>-</w:t>
-      </w:r>
-      <w:r>
-        <w:rPr>
-          <w:rFonts w:ascii="Consolas" w:eastAsia="Times New Roman" w:hAnsi="Consolas" w:cs="Times New Roman"/>
-          <w:color w:val="000000"/>
-          <w:kern w:val="0"/>
-          <w:sz w:val="21"/>
-          <w:szCs w:val="21"/>
-          <w:lang w:val="en-IN" w:eastAsia="en-IN"/>
-          <w14:ligatures w14:val="none"/>
-        </w:rPr>
-        <w:t xml:space="preserve"> </w:t>
-      </w:r>
-      <w:r>
-        <w:rPr>
-          <w:rFonts w:ascii="Consolas" w:eastAsia="Times New Roman" w:hAnsi="Consolas" w:cs="Times New Roman"/>
-          <w:b/>
-          <w:bCs/>
-          <w:color w:val="000080"/>
-          <w:kern w:val="0"/>
-          <w:sz w:val="21"/>
-          <w:szCs w:val="21"/>
-          <w:lang w:val="en-IN" w:eastAsia="en-IN"/>
-          <w14:ligatures w14:val="none"/>
-        </w:rPr>
-        <w:t>.github/workflows/ci_cd_pipeline.yml**</w:t>
-      </w:r>
-      <w:r>
-        <w:rPr>
-          <w:rFonts w:ascii="Consolas" w:eastAsia="Times New Roman" w:hAnsi="Consolas" w:cs="Times New Roman"/>
-          <w:color w:val="000000"/>
-          <w:kern w:val="0"/>
-          <w:sz w:val="21"/>
-          <w:szCs w:val="21"/>
-          <w:lang w:val="en-IN" w:eastAsia="en-IN"/>
-          <w14:ligatures w14:val="none"/>
-        </w:rPr>
-        <w:t xml:space="preserve">: </w:t>
-      </w:r>
-      <w:r>
-        <w:t>Defines the GitHub Actions workflow for CI/CD.</w:t>
+        <w:rPr>
+          <w:rFonts w:eastAsiaTheme="minorEastAsia"/>
+        </w:rPr>
+      </w:pPr>
+      <w:r>
+        <w:rPr>
+          <w:rFonts w:eastAsiaTheme="minorEastAsia"/>
+        </w:rPr>
+        <w:t>   - .</w:t>
+      </w:r>
+      <w:proofErr w:type="spellStart"/>
+      <w:r>
+        <w:rPr>
+          <w:rFonts w:eastAsiaTheme="minorEastAsia"/>
+        </w:rPr>
+        <w:t>github</w:t>
+      </w:r>
+      <w:proofErr w:type="spellEnd"/>
+      <w:r>
+        <w:rPr>
+          <w:rFonts w:eastAsiaTheme="minorEastAsia"/>
+        </w:rPr>
+        <w:t>/workflows/</w:t>
+      </w:r>
+      <w:proofErr w:type="spellStart"/>
+      <w:r>
+        <w:rPr>
+          <w:rFonts w:eastAsiaTheme="minorEastAsia"/>
+        </w:rPr>
+        <w:t>ci_cd_pipeline.yml</w:t>
+      </w:r>
+      <w:proofErr w:type="spellEnd"/>
+      <w:r>
+        <w:rPr>
+          <w:rFonts w:eastAsiaTheme="minorEastAsia"/>
+        </w:rPr>
+        <w:t>**: Defines the GitHub Actions workflow for CI/CD.</w:t>
       </w:r>
     </w:p>
     <w:p>
@@ -1779,13 +1826,7 @@
         <w:shd w:val="clear" w:color="auto" w:fill="FFFFFF"/>
         <w:spacing w:after="0" w:line="285" w:lineRule="atLeast"/>
         <w:rPr>
-          <w:rFonts w:ascii="Consolas" w:eastAsia="Times New Roman" w:hAnsi="Consolas" w:cs="Times New Roman"/>
-          <w:color w:val="000000"/>
-          <w:kern w:val="0"/>
-          <w:sz w:val="21"/>
-          <w:szCs w:val="21"/>
-          <w:lang w:val="en-IN" w:eastAsia="en-IN"/>
-          <w14:ligatures w14:val="none"/>
+          <w:rFonts w:eastAsiaTheme="minorEastAsia"/>
         </w:rPr>
       </w:pPr>
     </w:p>
@@ -1794,62 +1835,28 @@
         <w:shd w:val="clear" w:color="auto" w:fill="FFFFFF"/>
         <w:spacing w:after="0" w:line="285" w:lineRule="atLeast"/>
         <w:rPr>
-          <w:rFonts w:ascii="Consolas" w:eastAsia="Times New Roman" w:hAnsi="Consolas" w:cs="Times New Roman"/>
-          <w:color w:val="000000"/>
-          <w:kern w:val="0"/>
-          <w:sz w:val="21"/>
-          <w:szCs w:val="21"/>
-          <w:lang w:val="en-IN" w:eastAsia="en-IN"/>
-          <w14:ligatures w14:val="none"/>
-        </w:rPr>
-      </w:pPr>
-      <w:r>
-        <w:rPr>
-          <w:rFonts w:ascii="Consolas" w:eastAsia="Times New Roman" w:hAnsi="Consolas" w:cs="Times New Roman"/>
-          <w:color w:val="0451A5"/>
-          <w:kern w:val="0"/>
-          <w:sz w:val="21"/>
-          <w:szCs w:val="21"/>
-          <w:lang w:val="en-IN" w:eastAsia="en-IN"/>
-          <w14:ligatures w14:val="none"/>
-        </w:rPr>
-        <w:t>3.</w:t>
-      </w:r>
-      <w:r>
-        <w:rPr>
-          <w:rFonts w:ascii="Consolas" w:eastAsia="Times New Roman" w:hAnsi="Consolas" w:cs="Times New Roman"/>
-          <w:color w:val="000000"/>
-          <w:kern w:val="0"/>
-          <w:sz w:val="21"/>
-          <w:szCs w:val="21"/>
-          <w:lang w:val="en-IN" w:eastAsia="en-IN"/>
-          <w14:ligatures w14:val="none"/>
-        </w:rPr>
-        <w:t xml:space="preserve"> </w:t>
-      </w:r>
-      <w:r>
-        <w:rPr>
-          <w:rFonts w:ascii="Consolas" w:eastAsia="Times New Roman" w:hAnsi="Consolas" w:cs="Times New Roman"/>
-          <w:b/>
-          <w:bCs/>
-          <w:color w:val="000080"/>
-          <w:kern w:val="0"/>
-          <w:sz w:val="21"/>
-          <w:szCs w:val="21"/>
-          <w:lang w:val="en-IN" w:eastAsia="en-IN"/>
-          <w14:ligatures w14:val="none"/>
+          <w:rFonts w:eastAsiaTheme="minorEastAsia"/>
+        </w:rPr>
+      </w:pPr>
+      <w:r>
+        <w:rPr>
+          <w:rFonts w:eastAsiaTheme="minorEastAsia"/>
+        </w:rPr>
+        <w:t xml:space="preserve">3. </w:t>
+      </w:r>
+      <w:r>
+        <w:rPr>
+          <w:rFonts w:eastAsiaTheme="minorEastAsia"/>
+          <w:b/>
+          <w:bCs/>
+          <w:sz w:val="24"/>
+          <w:szCs w:val="24"/>
         </w:rPr>
         <w:t>GitHub Actions Workflow</w:t>
       </w:r>
       <w:r>
         <w:rPr>
-          <w:rFonts w:ascii="Consolas" w:eastAsia="Times New Roman" w:hAnsi="Consolas" w:cs="Times New Roman"/>
-          <w:color w:val="000000"/>
-          <w:kern w:val="0"/>
-          <w:sz w:val="21"/>
-          <w:szCs w:val="21"/>
-          <w:lang w:val="en-IN" w:eastAsia="en-IN"/>
-          <w14:ligatures w14:val="none"/>
+          <w:rFonts w:eastAsiaTheme="minorEastAsia"/>
         </w:rPr>
         <w:t>:</w:t>
       </w:r>
@@ -1859,100 +1866,14 @@
         <w:shd w:val="clear" w:color="auto" w:fill="FFFFFF"/>
         <w:spacing w:after="0" w:line="285" w:lineRule="atLeast"/>
         <w:rPr>
-          <w:rFonts w:ascii="Consolas" w:eastAsia="Times New Roman" w:hAnsi="Consolas" w:cs="Times New Roman"/>
-          <w:color w:val="000000"/>
-          <w:kern w:val="0"/>
-          <w:sz w:val="21"/>
-          <w:szCs w:val="21"/>
-          <w:lang w:val="en-IN" w:eastAsia="en-IN"/>
-          <w14:ligatures w14:val="none"/>
-        </w:rPr>
-      </w:pPr>
-      <w:r>
-        <w:rPr>
-          <w:rFonts w:ascii="Consolas" w:eastAsia="Times New Roman" w:hAnsi="Consolas" w:cs="Times New Roman"/>
-          <w:color w:val="000000"/>
-          <w:kern w:val="0"/>
-          <w:sz w:val="21"/>
-          <w:szCs w:val="21"/>
-          <w:lang w:val="en-IN" w:eastAsia="en-IN"/>
-          <w14:ligatures w14:val="none"/>
-        </w:rPr>
-        <w:t>   </w:t>
-      </w:r>
-      <w:r>
-        <w:rPr>
-          <w:rFonts w:ascii="Consolas" w:eastAsia="Times New Roman" w:hAnsi="Consolas" w:cs="Times New Roman"/>
-          <w:color w:val="0451A5"/>
-          <w:kern w:val="0"/>
-          <w:sz w:val="21"/>
-          <w:szCs w:val="21"/>
-          <w:lang w:val="en-IN" w:eastAsia="en-IN"/>
-          <w14:ligatures w14:val="none"/>
-        </w:rPr>
-        <w:t>-</w:t>
-      </w:r>
-      <w:r>
-        <w:rPr>
-          <w:rFonts w:ascii="Consolas" w:eastAsia="Times New Roman" w:hAnsi="Consolas" w:cs="Times New Roman"/>
-          <w:color w:val="000000"/>
-          <w:kern w:val="0"/>
-          <w:sz w:val="21"/>
-          <w:szCs w:val="21"/>
-          <w:lang w:val="en-IN" w:eastAsia="en-IN"/>
-          <w14:ligatures w14:val="none"/>
-        </w:rPr>
-        <w:t xml:space="preserve"> </w:t>
-      </w:r>
-      <w:r>
-        <w:rPr>
-          <w:rFonts w:ascii="Consolas" w:eastAsia="Times New Roman" w:hAnsi="Consolas" w:cs="Times New Roman"/>
-          <w:b/>
-          <w:bCs/>
-          <w:color w:val="000080"/>
-          <w:kern w:val="0"/>
-          <w:sz w:val="21"/>
-          <w:szCs w:val="21"/>
-          <w:lang w:val="en-IN" w:eastAsia="en-IN"/>
-          <w14:ligatures w14:val="none"/>
-        </w:rPr>
-        <w:t>Triggers</w:t>
-      </w:r>
-      <w:r>
-        <w:rPr>
-          <w:rFonts w:ascii="Consolas" w:eastAsia="Times New Roman" w:hAnsi="Consolas" w:cs="Times New Roman"/>
-          <w:color w:val="000000"/>
-          <w:kern w:val="0"/>
-          <w:sz w:val="21"/>
-          <w:szCs w:val="21"/>
-          <w:lang w:val="en-IN" w:eastAsia="en-IN"/>
-          <w14:ligatures w14:val="none"/>
-        </w:rPr>
-        <w:t xml:space="preserve">: The workflow is triggered on pushes and pull requests to the </w:t>
-      </w:r>
-      <w:r>
-        <w:rPr>
-          <w:rFonts w:ascii="Consolas" w:eastAsia="Times New Roman" w:hAnsi="Consolas" w:cs="Times New Roman"/>
-          <w:color w:val="800000"/>
-          <w:kern w:val="0"/>
-          <w:sz w:val="21"/>
-          <w:szCs w:val="21"/>
-          <w:lang w:val="en-IN" w:eastAsia="en-IN"/>
-          <w14:ligatures w14:val="none"/>
-        </w:rPr>
-        <w:t>`main`</w:t>
-      </w:r>
-      <w:r>
-        <w:rPr>
-          <w:rFonts w:ascii="Consolas" w:eastAsia="Times New Roman" w:hAnsi="Consolas" w:cs="Times New Roman"/>
-          <w:color w:val="000000"/>
-          <w:kern w:val="0"/>
-          <w:sz w:val="21"/>
-          <w:szCs w:val="21"/>
-          <w:lang w:val="en-IN" w:eastAsia="en-IN"/>
-          <w14:ligatures w14:val="none"/>
-        </w:rPr>
-        <w:t xml:space="preserve"> branch.</w:t>
+          <w:rFonts w:eastAsiaTheme="minorEastAsia"/>
+        </w:rPr>
+      </w:pPr>
+      <w:r>
+        <w:rPr>
+          <w:rFonts w:eastAsiaTheme="minorEastAsia"/>
+        </w:rPr>
+        <w:t>   - Triggers: The workflow is triggered on pushes and pull requests to the `main` branch.</w:t>
       </w:r>
     </w:p>
     <w:p>
@@ -1960,151 +1881,59 @@
         <w:shd w:val="clear" w:color="auto" w:fill="FFFFFF"/>
         <w:spacing w:after="0" w:line="285" w:lineRule="atLeast"/>
         <w:rPr>
-          <w:rFonts w:ascii="Consolas" w:eastAsia="Times New Roman" w:hAnsi="Consolas" w:cs="Times New Roman"/>
-          <w:color w:val="000000"/>
-          <w:kern w:val="0"/>
-          <w:sz w:val="21"/>
-          <w:szCs w:val="21"/>
-          <w:lang w:val="en-IN" w:eastAsia="en-IN"/>
-          <w14:ligatures w14:val="none"/>
-        </w:rPr>
-      </w:pPr>
-      <w:r>
-        <w:rPr>
-          <w:rFonts w:ascii="Consolas" w:eastAsia="Times New Roman" w:hAnsi="Consolas" w:cs="Times New Roman"/>
-          <w:color w:val="000000"/>
-          <w:kern w:val="0"/>
-          <w:sz w:val="21"/>
-          <w:szCs w:val="21"/>
-          <w:lang w:val="en-IN" w:eastAsia="en-IN"/>
-          <w14:ligatures w14:val="none"/>
-        </w:rPr>
-        <w:t>   </w:t>
-      </w:r>
-      <w:r>
-        <w:rPr>
-          <w:rFonts w:ascii="Consolas" w:eastAsia="Times New Roman" w:hAnsi="Consolas" w:cs="Times New Roman"/>
-          <w:color w:val="0451A5"/>
-          <w:kern w:val="0"/>
-          <w:sz w:val="21"/>
-          <w:szCs w:val="21"/>
-          <w:lang w:val="en-IN" w:eastAsia="en-IN"/>
-          <w14:ligatures w14:val="none"/>
-        </w:rPr>
-        <w:t>-</w:t>
-      </w:r>
-      <w:r>
-        <w:rPr>
-          <w:rFonts w:ascii="Consolas" w:eastAsia="Times New Roman" w:hAnsi="Consolas" w:cs="Times New Roman"/>
-          <w:color w:val="000000"/>
-          <w:kern w:val="0"/>
-          <w:sz w:val="21"/>
-          <w:szCs w:val="21"/>
-          <w:lang w:val="en-IN" w:eastAsia="en-IN"/>
-          <w14:ligatures w14:val="none"/>
-        </w:rPr>
-        <w:t xml:space="preserve"> </w:t>
-      </w:r>
-      <w:r>
-        <w:rPr>
-          <w:rFonts w:ascii="Consolas" w:eastAsia="Times New Roman" w:hAnsi="Consolas" w:cs="Times New Roman"/>
-          <w:b/>
-          <w:bCs/>
-          <w:color w:val="000080"/>
-          <w:kern w:val="0"/>
-          <w:sz w:val="21"/>
-          <w:szCs w:val="21"/>
-          <w:lang w:val="en-IN" w:eastAsia="en-IN"/>
-          <w14:ligatures w14:val="none"/>
-        </w:rPr>
-        <w:t>Build Job</w:t>
-      </w:r>
-      <w:r>
-        <w:rPr>
-          <w:rFonts w:ascii="Consolas" w:eastAsia="Times New Roman" w:hAnsi="Consolas" w:cs="Times New Roman"/>
-          <w:color w:val="000000"/>
-          <w:kern w:val="0"/>
-          <w:sz w:val="21"/>
-          <w:szCs w:val="21"/>
-          <w:lang w:val="en-IN" w:eastAsia="en-IN"/>
-          <w14:ligatures w14:val="none"/>
-        </w:rPr>
-        <w:t>:</w:t>
+          <w:rFonts w:eastAsiaTheme="minorEastAsia"/>
+        </w:rPr>
+      </w:pPr>
+      <w:r>
+        <w:rPr>
+          <w:rFonts w:eastAsiaTheme="minorEastAsia"/>
+        </w:rPr>
+        <w:t>   - Build Job:</w:t>
       </w:r>
     </w:p>
     <w:p>
       <w:pPr>
         <w:shd w:val="clear" w:color="auto" w:fill="FFFFFF"/>
         <w:spacing w:after="0" w:line="285" w:lineRule="atLeast"/>
-      </w:pPr>
-      <w:r>
-        <w:rPr>
-          <w:rFonts w:ascii="Consolas" w:eastAsia="Times New Roman" w:hAnsi="Consolas" w:cs="Times New Roman"/>
-          <w:color w:val="000000"/>
-          <w:kern w:val="0"/>
-          <w:sz w:val="21"/>
-          <w:szCs w:val="21"/>
-          <w:lang w:val="en-IN" w:eastAsia="en-IN"/>
-          <w14:ligatures w14:val="none"/>
-        </w:rPr>
-        <w:t>     </w:t>
-      </w:r>
-      <w:r>
-        <w:rPr>
-          <w:rFonts w:ascii="Consolas" w:eastAsia="Times New Roman" w:hAnsi="Consolas" w:cs="Times New Roman"/>
-          <w:color w:val="0451A5"/>
-          <w:kern w:val="0"/>
-          <w:sz w:val="21"/>
-          <w:szCs w:val="21"/>
-          <w:lang w:val="en-IN" w:eastAsia="en-IN"/>
-          <w14:ligatures w14:val="none"/>
-        </w:rPr>
-        <w:t>-</w:t>
-      </w:r>
-      <w:r>
-        <w:rPr>
-          <w:rFonts w:ascii="Consolas" w:eastAsia="Times New Roman" w:hAnsi="Consolas" w:cs="Times New Roman"/>
-          <w:color w:val="000000"/>
-          <w:kern w:val="0"/>
-          <w:sz w:val="21"/>
-          <w:szCs w:val="21"/>
-          <w:lang w:val="en-IN" w:eastAsia="en-IN"/>
-          <w14:ligatures w14:val="none"/>
-        </w:rPr>
-        <w:t xml:space="preserve"> </w:t>
-      </w:r>
-      <w:r>
-        <w:t>Checks out the code.</w:t>
+        <w:rPr>
+          <w:rFonts w:eastAsiaTheme="minorEastAsia"/>
+        </w:rPr>
+      </w:pPr>
+      <w:r>
+        <w:rPr>
+          <w:rFonts w:eastAsiaTheme="minorEastAsia"/>
+        </w:rPr>
+        <w:t>     - Checks out the code.</w:t>
       </w:r>
     </w:p>
     <w:p>
       <w:pPr>
         <w:shd w:val="clear" w:color="auto" w:fill="FFFFFF"/>
         <w:spacing w:after="0" w:line="285" w:lineRule="atLeast"/>
-      </w:pPr>
-      <w:r>
-        <w:t xml:space="preserve">    </w:t>
-      </w:r>
-      <w:r>
-        <w:t xml:space="preserve">         </w:t>
-      </w:r>
-      <w:r>
-        <w:t> - Sets up Python environment.</w:t>
+        <w:rPr>
+          <w:rFonts w:eastAsiaTheme="minorEastAsia"/>
+        </w:rPr>
+      </w:pPr>
+      <w:r>
+        <w:rPr>
+          <w:rFonts w:eastAsiaTheme="minorEastAsia"/>
+        </w:rPr>
+        <w:t>              - Sets up Python environment.</w:t>
       </w:r>
     </w:p>
     <w:p>
       <w:pPr>
         <w:shd w:val="clear" w:color="auto" w:fill="FFFFFF"/>
         <w:spacing w:after="0" w:line="285" w:lineRule="atLeast"/>
-      </w:pPr>
-      <w:r>
-        <w:t>     </w:t>
-      </w:r>
-      <w:r>
-        <w:t xml:space="preserve">         </w:t>
-      </w:r>
-      <w:r>
-        <w:t>- Installs dependencies.</w:t>
+        <w:rPr>
+          <w:rFonts w:eastAsiaTheme="minorEastAsia"/>
+        </w:rPr>
+      </w:pPr>
+      <w:r>
+        <w:rPr>
+          <w:rFonts w:eastAsiaTheme="minorEastAsia"/>
+        </w:rPr>
+        <w:t>              - Installs dependencies.</w:t>
       </w:r>
     </w:p>
     <w:p>
@@ -2112,35 +1941,14 @@
         <w:shd w:val="clear" w:color="auto" w:fill="FFFFFF"/>
         <w:spacing w:after="0" w:line="285" w:lineRule="atLeast"/>
         <w:rPr>
-          <w:rFonts w:ascii="Consolas" w:eastAsia="Times New Roman" w:hAnsi="Consolas" w:cs="Times New Roman"/>
-          <w:color w:val="000000"/>
-          <w:kern w:val="0"/>
-          <w:sz w:val="21"/>
-          <w:szCs w:val="21"/>
-          <w:lang w:val="en-IN" w:eastAsia="en-IN"/>
-          <w14:ligatures w14:val="none"/>
-        </w:rPr>
-      </w:pPr>
-      <w:r>
-        <w:t>     </w:t>
-      </w:r>
-      <w:r>
-        <w:t xml:space="preserve">         </w:t>
-      </w:r>
-      <w:r>
-        <w:t>- Runs tests (placeholder for actual test commands</w:t>
-      </w:r>
-      <w:r>
-        <w:rPr>
-          <w:rFonts w:ascii="Consolas" w:eastAsia="Times New Roman" w:hAnsi="Consolas" w:cs="Times New Roman"/>
-          <w:color w:val="000000"/>
-          <w:kern w:val="0"/>
-          <w:sz w:val="21"/>
-          <w:szCs w:val="21"/>
-          <w:lang w:val="en-IN" w:eastAsia="en-IN"/>
-          <w14:ligatures w14:val="none"/>
-        </w:rPr>
-        <w:t>).</w:t>
+          <w:rFonts w:eastAsiaTheme="minorEastAsia"/>
+        </w:rPr>
+      </w:pPr>
+      <w:r>
+        <w:rPr>
+          <w:rFonts w:eastAsiaTheme="minorEastAsia"/>
+        </w:rPr>
+        <w:t>              - Runs tests (placeholder for actual test commands).</w:t>
       </w:r>
     </w:p>
     <w:p>
@@ -2148,172 +1956,80 @@
         <w:shd w:val="clear" w:color="auto" w:fill="FFFFFF"/>
         <w:spacing w:after="0" w:line="285" w:lineRule="atLeast"/>
         <w:rPr>
-          <w:rFonts w:ascii="Consolas" w:eastAsia="Times New Roman" w:hAnsi="Consolas" w:cs="Times New Roman"/>
-          <w:color w:val="000000"/>
-          <w:kern w:val="0"/>
-          <w:sz w:val="21"/>
-          <w:szCs w:val="21"/>
-          <w:lang w:val="en-IN" w:eastAsia="en-IN"/>
-          <w14:ligatures w14:val="none"/>
-        </w:rPr>
-      </w:pPr>
-      <w:r>
-        <w:rPr>
-          <w:rFonts w:ascii="Consolas" w:eastAsia="Times New Roman" w:hAnsi="Consolas" w:cs="Times New Roman"/>
-          <w:color w:val="000000"/>
-          <w:kern w:val="0"/>
-          <w:sz w:val="21"/>
-          <w:szCs w:val="21"/>
-          <w:lang w:val="en-IN" w:eastAsia="en-IN"/>
-          <w14:ligatures w14:val="none"/>
-        </w:rPr>
-        <w:t>   </w:t>
-      </w:r>
-      <w:r>
-        <w:rPr>
-          <w:rFonts w:ascii="Consolas" w:eastAsia="Times New Roman" w:hAnsi="Consolas" w:cs="Times New Roman"/>
-          <w:color w:val="0451A5"/>
-          <w:kern w:val="0"/>
-          <w:sz w:val="21"/>
-          <w:szCs w:val="21"/>
-          <w:lang w:val="en-IN" w:eastAsia="en-IN"/>
-          <w14:ligatures w14:val="none"/>
-        </w:rPr>
-        <w:t>-</w:t>
-      </w:r>
-      <w:r>
-        <w:rPr>
-          <w:rFonts w:ascii="Consolas" w:eastAsia="Times New Roman" w:hAnsi="Consolas" w:cs="Times New Roman"/>
-          <w:color w:val="000000"/>
-          <w:kern w:val="0"/>
-          <w:sz w:val="21"/>
-          <w:szCs w:val="21"/>
-          <w:lang w:val="en-IN" w:eastAsia="en-IN"/>
-          <w14:ligatures w14:val="none"/>
-        </w:rPr>
-        <w:t xml:space="preserve"> </w:t>
-      </w:r>
-      <w:r>
-        <w:rPr>
-          <w:rFonts w:ascii="Consolas" w:eastAsia="Times New Roman" w:hAnsi="Consolas" w:cs="Times New Roman"/>
-          <w:b/>
-          <w:bCs/>
-          <w:color w:val="000080"/>
-          <w:kern w:val="0"/>
-          <w:sz w:val="21"/>
-          <w:szCs w:val="21"/>
-          <w:lang w:val="en-IN" w:eastAsia="en-IN"/>
-          <w14:ligatures w14:val="none"/>
-        </w:rPr>
-        <w:t>Deploy Job</w:t>
-      </w:r>
-      <w:r>
-        <w:rPr>
-          <w:rFonts w:ascii="Consolas" w:eastAsia="Times New Roman" w:hAnsi="Consolas" w:cs="Times New Roman"/>
-          <w:color w:val="000000"/>
-          <w:kern w:val="0"/>
-          <w:sz w:val="21"/>
-          <w:szCs w:val="21"/>
-          <w:lang w:val="en-IN" w:eastAsia="en-IN"/>
-          <w14:ligatures w14:val="none"/>
-        </w:rPr>
-        <w:t>:</w:t>
+          <w:rFonts w:eastAsiaTheme="minorEastAsia"/>
+        </w:rPr>
+      </w:pPr>
+      <w:r>
+        <w:rPr>
+          <w:rFonts w:eastAsiaTheme="minorEastAsia"/>
+        </w:rPr>
+        <w:t>   - Deploy Job:</w:t>
       </w:r>
     </w:p>
     <w:p>
       <w:pPr>
         <w:shd w:val="clear" w:color="auto" w:fill="FFFFFF"/>
         <w:spacing w:after="0" w:line="285" w:lineRule="atLeast"/>
-      </w:pPr>
-      <w:r>
-        <w:rPr>
-          <w:rFonts w:ascii="Consolas" w:eastAsia="Times New Roman" w:hAnsi="Consolas" w:cs="Times New Roman"/>
-          <w:color w:val="000000"/>
-          <w:kern w:val="0"/>
-          <w:sz w:val="21"/>
-          <w:szCs w:val="21"/>
-          <w:lang w:val="en-IN" w:eastAsia="en-IN"/>
-          <w14:ligatures w14:val="none"/>
-        </w:rPr>
-        <w:t>     </w:t>
-      </w:r>
-      <w:r>
-        <w:rPr>
-          <w:rFonts w:ascii="Consolas" w:eastAsia="Times New Roman" w:hAnsi="Consolas" w:cs="Times New Roman"/>
-          <w:color w:val="0451A5"/>
-          <w:kern w:val="0"/>
-          <w:sz w:val="21"/>
-          <w:szCs w:val="21"/>
-          <w:lang w:val="en-IN" w:eastAsia="en-IN"/>
-          <w14:ligatures w14:val="none"/>
-        </w:rPr>
-        <w:t>-</w:t>
-      </w:r>
-      <w:r>
-        <w:rPr>
-          <w:rFonts w:ascii="Consolas" w:eastAsia="Times New Roman" w:hAnsi="Consolas" w:cs="Times New Roman"/>
-          <w:color w:val="000000"/>
-          <w:kern w:val="0"/>
-          <w:sz w:val="21"/>
-          <w:szCs w:val="21"/>
-          <w:lang w:val="en-IN" w:eastAsia="en-IN"/>
-          <w14:ligatures w14:val="none"/>
-        </w:rPr>
-        <w:t xml:space="preserve"> </w:t>
-      </w:r>
-      <w:r>
-        <w:t>Depends on the build job.</w:t>
+        <w:rPr>
+          <w:rFonts w:eastAsiaTheme="minorEastAsia"/>
+        </w:rPr>
+      </w:pPr>
+      <w:r>
+        <w:rPr>
+          <w:rFonts w:eastAsiaTheme="minorEastAsia"/>
+        </w:rPr>
+        <w:t>     - Depends on the build job.</w:t>
       </w:r>
     </w:p>
     <w:p>
       <w:pPr>
         <w:shd w:val="clear" w:color="auto" w:fill="FFFFFF"/>
         <w:spacing w:after="0" w:line="285" w:lineRule="atLeast"/>
-      </w:pPr>
-      <w:r>
-        <w:t>     </w:t>
-      </w:r>
-      <w:r>
-        <w:t xml:space="preserve">         </w:t>
-      </w:r>
-      <w:r>
-        <w:t>- Checks out the code.</w:t>
+        <w:rPr>
+          <w:rFonts w:eastAsiaTheme="minorEastAsia"/>
+        </w:rPr>
+      </w:pPr>
+      <w:r>
+        <w:rPr>
+          <w:rFonts w:eastAsiaTheme="minorEastAsia"/>
+        </w:rPr>
+        <w:t>              - Checks out the code.</w:t>
       </w:r>
     </w:p>
     <w:p>
       <w:pPr>
         <w:shd w:val="clear" w:color="auto" w:fill="FFFFFF"/>
         <w:spacing w:after="0" w:line="285" w:lineRule="atLeast"/>
-      </w:pPr>
-      <w:r>
-        <w:rPr>
-          <w:rFonts w:ascii="Consolas" w:eastAsia="Times New Roman" w:hAnsi="Consolas" w:cs="Times New Roman"/>
-          <w:color w:val="000000"/>
-          <w:kern w:val="0"/>
-          <w:sz w:val="21"/>
-          <w:szCs w:val="21"/>
-          <w:lang w:val="en-IN" w:eastAsia="en-IN"/>
-          <w14:ligatures w14:val="none"/>
-        </w:rPr>
-        <w:lastRenderedPageBreak/>
-        <w:t>     </w:t>
-      </w:r>
-      <w:r>
-        <w:t>- Sets up Python environment.</w:t>
+        <w:rPr>
+          <w:rFonts w:eastAsiaTheme="minorEastAsia"/>
+        </w:rPr>
+      </w:pPr>
+      <w:r>
+        <w:rPr>
+          <w:rFonts w:eastAsiaTheme="minorEastAsia"/>
+        </w:rPr>
+        <w:t>     - Sets up Python environment.</w:t>
       </w:r>
     </w:p>
     <w:p>
       <w:pPr>
         <w:shd w:val="clear" w:color="auto" w:fill="FFFFFF"/>
         <w:spacing w:after="0" w:line="285" w:lineRule="atLeast"/>
-      </w:pPr>
-      <w:r>
+        <w:rPr>
+          <w:rFonts w:eastAsiaTheme="minorEastAsia"/>
+        </w:rPr>
+      </w:pPr>
+      <w:r>
+        <w:rPr>
+          <w:rFonts w:eastAsiaTheme="minorEastAsia"/>
+        </w:rPr>
         <w:t xml:space="preserve">    </w:t>
       </w:r>
       <w:r>
+        <w:rPr>
+          <w:rFonts w:eastAsiaTheme="minorEastAsia"/>
+        </w:rPr>
         <w:tab/>
-      </w:r>
-      <w:r>
         <w:t> - Installs dependencies.</w:t>
       </w:r>
     </w:p>
@@ -2321,38 +2037,69 @@
       <w:pPr>
         <w:shd w:val="clear" w:color="auto" w:fill="FFFFFF"/>
         <w:spacing w:after="0" w:line="285" w:lineRule="atLeast"/>
-      </w:pPr>
-      <w:r>
-        <w:t>     </w:t>
-      </w:r>
-      <w:r>
-        <w:t xml:space="preserve">           </w:t>
-      </w:r>
-      <w:r>
-        <w:t>- Deploys the Flask application, making it accessible via an HTTP endpoint.</w:t>
+        <w:rPr>
+          <w:rFonts w:eastAsiaTheme="minorEastAsia"/>
+        </w:rPr>
+      </w:pPr>
+      <w:r>
+        <w:rPr>
+          <w:rFonts w:eastAsiaTheme="minorEastAsia"/>
+        </w:rPr>
+        <w:t>                - Deploys the Flask application, making it accessible via an HTTP endpoint.</w:t>
       </w:r>
     </w:p>
     <w:p>
       <w:pPr>
         <w:shd w:val="clear" w:color="auto" w:fill="FFFFFF"/>
         <w:spacing w:after="0" w:line="285" w:lineRule="atLeast"/>
+        <w:rPr>
+          <w:rFonts w:eastAsiaTheme="minorEastAsia"/>
+        </w:rPr>
       </w:pPr>
     </w:p>
     <w:p>
       <w:pPr>
         <w:shd w:val="clear" w:color="auto" w:fill="FFFFFF"/>
         <w:spacing w:after="0" w:line="285" w:lineRule="atLeast"/>
-      </w:pPr>
-      <w:r>
-        <w:t>4. Commit and Push:</w:t>
+        <w:rPr>
+          <w:rFonts w:eastAsiaTheme="minorEastAsia"/>
+        </w:rPr>
+      </w:pPr>
+      <w:r>
+        <w:rPr>
+          <w:rFonts w:eastAsiaTheme="minorEastAsia"/>
+        </w:rPr>
+        <w:t>4</w:t>
+      </w:r>
+      <w:r>
+        <w:rPr>
+          <w:rFonts w:eastAsiaTheme="minorEastAsia"/>
+          <w:b/>
+          <w:bCs/>
+          <w:sz w:val="24"/>
+          <w:szCs w:val="24"/>
+        </w:rPr>
+        <w:t>. Commit and Push</w:t>
+      </w:r>
+      <w:r>
+        <w:rPr>
+          <w:rFonts w:eastAsiaTheme="minorEastAsia"/>
+        </w:rPr>
+        <w:t>:</w:t>
       </w:r>
     </w:p>
     <w:p>
       <w:pPr>
         <w:shd w:val="clear" w:color="auto" w:fill="FFFFFF"/>
         <w:spacing w:after="0" w:line="285" w:lineRule="atLeast"/>
-      </w:pPr>
-      <w:r>
+        <w:rPr>
+          <w:rFonts w:eastAsiaTheme="minorEastAsia"/>
+        </w:rPr>
+      </w:pPr>
+      <w:r>
+        <w:rPr>
+          <w:rFonts w:eastAsiaTheme="minorEastAsia"/>
+        </w:rPr>
         <w:t>   - Added and committed all files to the repository.</w:t>
       </w:r>
     </w:p>
@@ -2360,8 +2107,14 @@
       <w:pPr>
         <w:shd w:val="clear" w:color="auto" w:fill="FFFFFF"/>
         <w:spacing w:after="0" w:line="285" w:lineRule="atLeast"/>
-      </w:pPr>
-      <w:r>
+        <w:rPr>
+          <w:rFonts w:eastAsiaTheme="minorEastAsia"/>
+        </w:rPr>
+      </w:pPr>
+      <w:r>
+        <w:rPr>
+          <w:rFonts w:eastAsiaTheme="minorEastAsia"/>
+        </w:rPr>
         <w:t>   - Pushed the changes to the `main` branch, triggering the CI/CD pipeline.</w:t>
       </w:r>
     </w:p>
@@ -2369,9 +2122,18 @@
       <w:pPr>
         <w:shd w:val="clear" w:color="auto" w:fill="FFFFFF"/>
         <w:spacing w:after="0" w:line="285" w:lineRule="atLeast"/>
-      </w:pPr>
-    </w:p>
-    <w:p/>
+        <w:rPr>
+          <w:rFonts w:eastAsiaTheme="minorEastAsia"/>
+        </w:rPr>
+      </w:pPr>
+    </w:p>
+    <w:p>
+      <w:pPr>
+        <w:rPr>
+          <w:rFonts w:eastAsiaTheme="minorEastAsia"/>
+        </w:rPr>
+      </w:pPr>
+    </w:p>
     <w:sectPr>
       <w:pgSz w:w="12240" w:h="15840"/>
       <w:pgMar w:top="1440" w:right="1440" w:bottom="1440" w:left="1440" w:header="708" w:footer="708" w:gutter="0"/>

</xml_diff>